<commit_message>
solve lab6 bullets 1 - 2
</commit_message>
<xml_diff>
--- a/ОАПЯВУ/lab4_Массивы/lab4_Kalevich__3033314.docx
+++ b/ОАПЯВУ/lab4_Массивы/lab4_Kalevich__3033314.docx
@@ -45,7 +45,6 @@
         </w:rPr>
         <w:t xml:space="preserve"> </w:t>
       </w:r>
-      <w:proofErr w:type="spellStart"/>
       <w:r>
         <w:rPr>
           <w:rFonts w:ascii="Times New Roman" w:hAnsi="Times New Roman" w:cs="Times New Roman"/>
@@ -79,7 +78,6 @@
         </w:rPr>
         <w:t>евич</w:t>
       </w:r>
-      <w:proofErr w:type="spellEnd"/>
       <w:r>
         <w:rPr>
           <w:rFonts w:ascii="Times New Roman" w:hAnsi="Times New Roman" w:cs="Times New Roman"/>
@@ -89,9 +87,8 @@
           <w:szCs w:val="28"/>
           <w:lang w:val="ru-RU"/>
         </w:rPr>
-        <w:t xml:space="preserve"> Сергей </w:t>
-      </w:r>
-      <w:proofErr w:type="gramStart"/>
+        <w:t xml:space="preserve"> Сергей Михайлович</w:t>
+      </w:r>
       <w:r>
         <w:rPr>
           <w:rFonts w:ascii="Times New Roman" w:hAnsi="Times New Roman" w:cs="Times New Roman"/>
@@ -101,7 +98,7 @@
           <w:szCs w:val="28"/>
           <w:lang w:val="ru-RU"/>
         </w:rPr>
-        <w:t>Михайлович</w:t>
+        <w:t xml:space="preserve"> </w:t>
       </w:r>
       <w:r>
         <w:rPr>
@@ -110,7 +107,6 @@
           <w:bCs/>
           <w:sz w:val="28"/>
           <w:szCs w:val="28"/>
-          <w:lang w:val="ru-RU"/>
         </w:rPr>
         <w:t xml:space="preserve"> </w:t>
       </w:r>
@@ -121,31 +117,9 @@
           <w:bCs/>
           <w:sz w:val="28"/>
           <w:szCs w:val="28"/>
-        </w:rPr>
-        <w:t xml:space="preserve"> </w:t>
-      </w:r>
-      <w:r>
-        <w:rPr>
-          <w:rFonts w:ascii="Times New Roman" w:hAnsi="Times New Roman" w:cs="Times New Roman"/>
-          <w:b/>
-          <w:bCs/>
-          <w:sz w:val="28"/>
-          <w:szCs w:val="28"/>
           <w:lang w:val="ru-RU"/>
         </w:rPr>
-        <w:t>Лабораторная</w:t>
-      </w:r>
-      <w:proofErr w:type="gramEnd"/>
-      <w:r>
-        <w:rPr>
-          <w:rFonts w:ascii="Times New Roman" w:hAnsi="Times New Roman" w:cs="Times New Roman"/>
-          <w:b/>
-          <w:bCs/>
-          <w:sz w:val="28"/>
-          <w:szCs w:val="28"/>
-          <w:lang w:val="ru-RU"/>
-        </w:rPr>
-        <w:t xml:space="preserve"> работа №</w:t>
+        <w:t>Лабораторная работа №</w:t>
       </w:r>
       <w:r>
         <w:rPr>
@@ -12236,73 +12210,7 @@
           <w:sz w:val="28"/>
           <w:szCs w:val="28"/>
         </w:rPr>
-        <w:t xml:space="preserve"> </w:t>
-      </w:r>
-      <w:proofErr w:type="spellStart"/>
-      <w:r>
-        <w:rPr>
-          <w:rFonts w:ascii="Times New Roman" w:hAnsi="Times New Roman" w:cs="Times New Roman"/>
-          <w:color w:val="000000"/>
-          <w:kern w:val="0"/>
-          <w:sz w:val="28"/>
-          <w:szCs w:val="28"/>
-        </w:rPr>
-        <w:t>i</w:t>
-      </w:r>
-      <w:proofErr w:type="spellEnd"/>
-      <w:r>
-        <w:rPr>
-          <w:rFonts w:ascii="Times New Roman" w:hAnsi="Times New Roman" w:cs="Times New Roman"/>
-          <w:color w:val="000000"/>
-          <w:kern w:val="0"/>
-          <w:sz w:val="28"/>
-          <w:szCs w:val="28"/>
-        </w:rPr>
-        <w:t xml:space="preserve"> = 0; </w:t>
-      </w:r>
-      <w:proofErr w:type="spellStart"/>
-      <w:r>
-        <w:rPr>
-          <w:rFonts w:ascii="Times New Roman" w:hAnsi="Times New Roman" w:cs="Times New Roman"/>
-          <w:color w:val="000000"/>
-          <w:kern w:val="0"/>
-          <w:sz w:val="28"/>
-          <w:szCs w:val="28"/>
-        </w:rPr>
-        <w:t>i</w:t>
-      </w:r>
-      <w:proofErr w:type="spellEnd"/>
-      <w:r>
-        <w:rPr>
-          <w:rFonts w:ascii="Times New Roman" w:hAnsi="Times New Roman" w:cs="Times New Roman"/>
-          <w:color w:val="000000"/>
-          <w:kern w:val="0"/>
-          <w:sz w:val="28"/>
-          <w:szCs w:val="28"/>
-        </w:rPr>
-        <w:t xml:space="preserve"> &lt; 100; </w:t>
-      </w:r>
-      <w:proofErr w:type="spellStart"/>
-      <w:r>
-        <w:rPr>
-          <w:rFonts w:ascii="Times New Roman" w:hAnsi="Times New Roman" w:cs="Times New Roman"/>
-          <w:color w:val="000000"/>
-          <w:kern w:val="0"/>
-          <w:sz w:val="28"/>
-          <w:szCs w:val="28"/>
-        </w:rPr>
-        <w:t>i</w:t>
-      </w:r>
-      <w:proofErr w:type="spellEnd"/>
-      <w:r>
-        <w:rPr>
-          <w:rFonts w:ascii="Times New Roman" w:hAnsi="Times New Roman" w:cs="Times New Roman"/>
-          <w:color w:val="000000"/>
-          <w:kern w:val="0"/>
-          <w:sz w:val="28"/>
-          <w:szCs w:val="28"/>
-        </w:rPr>
-        <w:t>++)</w:t>
+        <w:t xml:space="preserve"> i = 0; i &lt; 100; i++)</w:t>
       </w:r>
     </w:p>
     <w:p>
@@ -14122,53 +14030,583 @@
           <w:sz w:val="28"/>
           <w:szCs w:val="28"/>
         </w:rPr>
+        <w:t xml:space="preserve"> main()</w:t>
+      </w:r>
+    </w:p>
+    <w:p>
+      <w:pPr>
+        <w:autoSpaceDE w:val="0"/>
+        <w:autoSpaceDN w:val="0"/>
+        <w:adjustRightInd w:val="0"/>
+        <w:spacing w:after="0" w:line="240" w:lineRule="auto"/>
+        <w:rPr>
+          <w:rFonts w:ascii="Times New Roman" w:hAnsi="Times New Roman" w:cs="Times New Roman"/>
+          <w:color w:val="000000"/>
+          <w:kern w:val="0"/>
+          <w:sz w:val="28"/>
+          <w:szCs w:val="28"/>
+        </w:rPr>
+      </w:pPr>
+      <w:r>
+        <w:rPr>
+          <w:rFonts w:ascii="Times New Roman" w:hAnsi="Times New Roman" w:cs="Times New Roman"/>
+          <w:color w:val="000000"/>
+          <w:kern w:val="0"/>
+          <w:sz w:val="28"/>
+          <w:szCs w:val="28"/>
+        </w:rPr>
+        <w:t>{</w:t>
+      </w:r>
+    </w:p>
+    <w:p>
+      <w:pPr>
+        <w:autoSpaceDE w:val="0"/>
+        <w:autoSpaceDN w:val="0"/>
+        <w:adjustRightInd w:val="0"/>
+        <w:spacing w:after="0" w:line="240" w:lineRule="auto"/>
+        <w:rPr>
+          <w:rFonts w:ascii="Times New Roman" w:hAnsi="Times New Roman" w:cs="Times New Roman"/>
+          <w:noProof/>
+          <w:color w:val="000000"/>
+          <w:kern w:val="0"/>
+          <w:sz w:val="28"/>
+          <w:szCs w:val="28"/>
+        </w:rPr>
+      </w:pPr>
+      <w:r>
+        <w:rPr>
+          <w:rFonts w:ascii="Times New Roman" w:hAnsi="Times New Roman" w:cs="Times New Roman"/>
+          <w:color w:val="000000"/>
+          <w:kern w:val="0"/>
+          <w:sz w:val="28"/>
+          <w:szCs w:val="28"/>
+        </w:rPr>
+        <w:tab/>
+      </w:r>
+      <w:r>
+        <w:rPr>
+          <w:rFonts w:ascii="Times New Roman" w:hAnsi="Times New Roman" w:cs="Times New Roman"/>
+          <w:noProof/>
+          <w:color w:val="000000"/>
+          <w:kern w:val="0"/>
+          <w:sz w:val="28"/>
+          <w:szCs w:val="28"/>
+        </w:rPr>
+        <w:t>SetConsoleCP(1251);</w:t>
+      </w:r>
+    </w:p>
+    <w:p>
+      <w:pPr>
+        <w:autoSpaceDE w:val="0"/>
+        <w:autoSpaceDN w:val="0"/>
+        <w:adjustRightInd w:val="0"/>
+        <w:spacing w:after="0" w:line="240" w:lineRule="auto"/>
+        <w:rPr>
+          <w:rFonts w:ascii="Times New Roman" w:hAnsi="Times New Roman" w:cs="Times New Roman"/>
+          <w:noProof/>
+          <w:color w:val="000000"/>
+          <w:kern w:val="0"/>
+          <w:sz w:val="28"/>
+          <w:szCs w:val="28"/>
+        </w:rPr>
+      </w:pPr>
+      <w:r>
+        <w:rPr>
+          <w:rFonts w:ascii="Times New Roman" w:hAnsi="Times New Roman" w:cs="Times New Roman"/>
+          <w:noProof/>
+          <w:color w:val="000000"/>
+          <w:kern w:val="0"/>
+          <w:sz w:val="28"/>
+          <w:szCs w:val="28"/>
+        </w:rPr>
+        <w:tab/>
+        <w:t>SetConsoleOutputCP(1251);</w:t>
+      </w:r>
+    </w:p>
+    <w:p>
+      <w:pPr>
+        <w:autoSpaceDE w:val="0"/>
+        <w:autoSpaceDN w:val="0"/>
+        <w:adjustRightInd w:val="0"/>
+        <w:spacing w:after="0" w:line="240" w:lineRule="auto"/>
+        <w:rPr>
+          <w:rFonts w:ascii="Times New Roman" w:hAnsi="Times New Roman" w:cs="Times New Roman"/>
+          <w:noProof/>
+          <w:color w:val="000000"/>
+          <w:kern w:val="0"/>
+          <w:sz w:val="28"/>
+          <w:szCs w:val="28"/>
+        </w:rPr>
+      </w:pPr>
+    </w:p>
+    <w:p>
+      <w:pPr>
+        <w:autoSpaceDE w:val="0"/>
+        <w:autoSpaceDN w:val="0"/>
+        <w:adjustRightInd w:val="0"/>
+        <w:spacing w:after="0" w:line="240" w:lineRule="auto"/>
+        <w:rPr>
+          <w:rFonts w:ascii="Times New Roman" w:hAnsi="Times New Roman" w:cs="Times New Roman"/>
+          <w:noProof/>
+          <w:color w:val="000000"/>
+          <w:kern w:val="0"/>
+          <w:sz w:val="28"/>
+          <w:szCs w:val="28"/>
+        </w:rPr>
+      </w:pPr>
+      <w:r>
+        <w:rPr>
+          <w:rFonts w:ascii="Times New Roman" w:hAnsi="Times New Roman" w:cs="Times New Roman"/>
+          <w:noProof/>
+          <w:color w:val="000000"/>
+          <w:kern w:val="0"/>
+          <w:sz w:val="28"/>
+          <w:szCs w:val="28"/>
+        </w:rPr>
+        <w:tab/>
+      </w:r>
+      <w:r>
+        <w:rPr>
+          <w:rFonts w:ascii="Times New Roman" w:hAnsi="Times New Roman" w:cs="Times New Roman"/>
+          <w:noProof/>
+          <w:color w:val="0000FF"/>
+          <w:kern w:val="0"/>
+          <w:sz w:val="28"/>
+          <w:szCs w:val="28"/>
+        </w:rPr>
+        <w:t>int</w:t>
+      </w:r>
+      <w:r>
+        <w:rPr>
+          <w:rFonts w:ascii="Times New Roman" w:hAnsi="Times New Roman" w:cs="Times New Roman"/>
+          <w:noProof/>
+          <w:color w:val="000000"/>
+          <w:kern w:val="0"/>
+          <w:sz w:val="28"/>
+          <w:szCs w:val="28"/>
+        </w:rPr>
+        <w:t xml:space="preserve"> A{};</w:t>
+      </w:r>
+    </w:p>
+    <w:p>
+      <w:pPr>
+        <w:autoSpaceDE w:val="0"/>
+        <w:autoSpaceDN w:val="0"/>
+        <w:adjustRightInd w:val="0"/>
+        <w:spacing w:after="0" w:line="240" w:lineRule="auto"/>
+        <w:rPr>
+          <w:rFonts w:ascii="Times New Roman" w:hAnsi="Times New Roman" w:cs="Times New Roman"/>
+          <w:noProof/>
+          <w:color w:val="000000"/>
+          <w:kern w:val="0"/>
+          <w:sz w:val="28"/>
+          <w:szCs w:val="28"/>
+        </w:rPr>
+      </w:pPr>
+      <w:r>
+        <w:rPr>
+          <w:rFonts w:ascii="Times New Roman" w:hAnsi="Times New Roman" w:cs="Times New Roman"/>
+          <w:noProof/>
+          <w:color w:val="000000"/>
+          <w:kern w:val="0"/>
+          <w:sz w:val="28"/>
+          <w:szCs w:val="28"/>
+        </w:rPr>
+        <w:tab/>
+      </w:r>
+      <w:r>
+        <w:rPr>
+          <w:rFonts w:ascii="Times New Roman" w:hAnsi="Times New Roman" w:cs="Times New Roman"/>
+          <w:noProof/>
+          <w:color w:val="0000FF"/>
+          <w:kern w:val="0"/>
+          <w:sz w:val="28"/>
+          <w:szCs w:val="28"/>
+        </w:rPr>
+        <w:t>int</w:t>
+      </w:r>
+      <w:r>
+        <w:rPr>
+          <w:rFonts w:ascii="Times New Roman" w:hAnsi="Times New Roman" w:cs="Times New Roman"/>
+          <w:noProof/>
+          <w:color w:val="000000"/>
+          <w:kern w:val="0"/>
+          <w:sz w:val="28"/>
+          <w:szCs w:val="28"/>
+        </w:rPr>
+        <w:t xml:space="preserve"> B{};</w:t>
+      </w:r>
+    </w:p>
+    <w:p>
+      <w:pPr>
+        <w:autoSpaceDE w:val="0"/>
+        <w:autoSpaceDN w:val="0"/>
+        <w:adjustRightInd w:val="0"/>
+        <w:spacing w:after="0" w:line="240" w:lineRule="auto"/>
+        <w:rPr>
+          <w:rFonts w:ascii="Times New Roman" w:hAnsi="Times New Roman" w:cs="Times New Roman"/>
+          <w:noProof/>
+          <w:color w:val="000000"/>
+          <w:kern w:val="0"/>
+          <w:sz w:val="28"/>
+          <w:szCs w:val="28"/>
+        </w:rPr>
+      </w:pPr>
+    </w:p>
+    <w:p>
+      <w:pPr>
+        <w:autoSpaceDE w:val="0"/>
+        <w:autoSpaceDN w:val="0"/>
+        <w:adjustRightInd w:val="0"/>
+        <w:spacing w:after="0" w:line="240" w:lineRule="auto"/>
+        <w:rPr>
+          <w:rFonts w:ascii="Times New Roman" w:hAnsi="Times New Roman" w:cs="Times New Roman"/>
+          <w:noProof/>
+          <w:color w:val="000000"/>
+          <w:kern w:val="0"/>
+          <w:sz w:val="28"/>
+          <w:szCs w:val="28"/>
+        </w:rPr>
+      </w:pPr>
+      <w:r>
+        <w:rPr>
+          <w:rFonts w:ascii="Times New Roman" w:hAnsi="Times New Roman" w:cs="Times New Roman"/>
+          <w:noProof/>
+          <w:color w:val="000000"/>
+          <w:kern w:val="0"/>
+          <w:sz w:val="28"/>
+          <w:szCs w:val="28"/>
+        </w:rPr>
+        <w:tab/>
+      </w:r>
+      <w:r>
+        <w:rPr>
+          <w:rFonts w:ascii="Times New Roman" w:hAnsi="Times New Roman" w:cs="Times New Roman"/>
+          <w:noProof/>
+          <w:color w:val="0000FF"/>
+          <w:kern w:val="0"/>
+          <w:sz w:val="28"/>
+          <w:szCs w:val="28"/>
+        </w:rPr>
+        <w:t>int</w:t>
+      </w:r>
+      <w:r>
+        <w:rPr>
+          <w:rFonts w:ascii="Times New Roman" w:hAnsi="Times New Roman" w:cs="Times New Roman"/>
+          <w:noProof/>
+          <w:color w:val="000000"/>
+          <w:kern w:val="0"/>
+          <w:sz w:val="28"/>
+          <w:szCs w:val="28"/>
+        </w:rPr>
+        <w:t xml:space="preserve"> array[10][10] = {};</w:t>
+      </w:r>
+    </w:p>
+    <w:p>
+      <w:pPr>
+        <w:autoSpaceDE w:val="0"/>
+        <w:autoSpaceDN w:val="0"/>
+        <w:adjustRightInd w:val="0"/>
+        <w:spacing w:after="0" w:line="240" w:lineRule="auto"/>
+        <w:rPr>
+          <w:rFonts w:ascii="Times New Roman" w:hAnsi="Times New Roman" w:cs="Times New Roman"/>
+          <w:noProof/>
+          <w:color w:val="000000"/>
+          <w:kern w:val="0"/>
+          <w:sz w:val="28"/>
+          <w:szCs w:val="28"/>
+        </w:rPr>
+      </w:pPr>
+      <w:r>
+        <w:rPr>
+          <w:rFonts w:ascii="Times New Roman" w:hAnsi="Times New Roman" w:cs="Times New Roman"/>
+          <w:noProof/>
+          <w:color w:val="000000"/>
+          <w:kern w:val="0"/>
+          <w:sz w:val="28"/>
+          <w:szCs w:val="28"/>
+        </w:rPr>
+        <w:tab/>
+        <w:t xml:space="preserve">cout </w:t>
+      </w:r>
+      <w:r>
+        <w:rPr>
+          <w:rFonts w:ascii="Times New Roman" w:hAnsi="Times New Roman" w:cs="Times New Roman"/>
+          <w:noProof/>
+          <w:color w:val="008080"/>
+          <w:kern w:val="0"/>
+          <w:sz w:val="28"/>
+          <w:szCs w:val="28"/>
+        </w:rPr>
+        <w:t>&lt;&lt;</w:t>
+      </w:r>
+      <w:r>
+        <w:rPr>
+          <w:rFonts w:ascii="Times New Roman" w:hAnsi="Times New Roman" w:cs="Times New Roman"/>
+          <w:noProof/>
+          <w:color w:val="000000"/>
+          <w:kern w:val="0"/>
+          <w:sz w:val="28"/>
+          <w:szCs w:val="28"/>
+        </w:rPr>
         <w:t xml:space="preserve"> </w:t>
       </w:r>
-      <w:proofErr w:type="gramStart"/>
-      <w:r>
-        <w:rPr>
-          <w:rFonts w:ascii="Times New Roman" w:hAnsi="Times New Roman" w:cs="Times New Roman"/>
-          <w:color w:val="000000"/>
-          <w:kern w:val="0"/>
-          <w:sz w:val="28"/>
-          <w:szCs w:val="28"/>
-        </w:rPr>
-        <w:t>main(</w:t>
-      </w:r>
-      <w:proofErr w:type="gramEnd"/>
-      <w:r>
-        <w:rPr>
-          <w:rFonts w:ascii="Times New Roman" w:hAnsi="Times New Roman" w:cs="Times New Roman"/>
-          <w:color w:val="000000"/>
-          <w:kern w:val="0"/>
-          <w:sz w:val="28"/>
-          <w:szCs w:val="28"/>
-        </w:rPr>
-        <w:t>)</w:t>
-      </w:r>
-    </w:p>
-    <w:p>
-      <w:pPr>
-        <w:autoSpaceDE w:val="0"/>
-        <w:autoSpaceDN w:val="0"/>
-        <w:adjustRightInd w:val="0"/>
-        <w:spacing w:after="0" w:line="240" w:lineRule="auto"/>
-        <w:rPr>
-          <w:rFonts w:ascii="Times New Roman" w:hAnsi="Times New Roman" w:cs="Times New Roman"/>
-          <w:color w:val="000000"/>
-          <w:kern w:val="0"/>
-          <w:sz w:val="28"/>
-          <w:szCs w:val="28"/>
-        </w:rPr>
-      </w:pPr>
-      <w:r>
-        <w:rPr>
-          <w:rFonts w:ascii="Times New Roman" w:hAnsi="Times New Roman" w:cs="Times New Roman"/>
-          <w:color w:val="000000"/>
-          <w:kern w:val="0"/>
-          <w:sz w:val="28"/>
-          <w:szCs w:val="28"/>
-        </w:rPr>
+      <w:r>
+        <w:rPr>
+          <w:rFonts w:ascii="Times New Roman" w:hAnsi="Times New Roman" w:cs="Times New Roman"/>
+          <w:noProof/>
+          <w:color w:val="A31515"/>
+          <w:kern w:val="0"/>
+          <w:sz w:val="28"/>
+          <w:szCs w:val="28"/>
+        </w:rPr>
+        <w:t>"Введите два числа: "</w:t>
+      </w:r>
+      <w:r>
+        <w:rPr>
+          <w:rFonts w:ascii="Times New Roman" w:hAnsi="Times New Roman" w:cs="Times New Roman"/>
+          <w:noProof/>
+          <w:color w:val="000000"/>
+          <w:kern w:val="0"/>
+          <w:sz w:val="28"/>
+          <w:szCs w:val="28"/>
+        </w:rPr>
+        <w:t>;</w:t>
+      </w:r>
+    </w:p>
+    <w:p>
+      <w:pPr>
+        <w:autoSpaceDE w:val="0"/>
+        <w:autoSpaceDN w:val="0"/>
+        <w:adjustRightInd w:val="0"/>
+        <w:spacing w:after="0" w:line="240" w:lineRule="auto"/>
+        <w:rPr>
+          <w:rFonts w:ascii="Times New Roman" w:hAnsi="Times New Roman" w:cs="Times New Roman"/>
+          <w:noProof/>
+          <w:color w:val="000000"/>
+          <w:kern w:val="0"/>
+          <w:sz w:val="28"/>
+          <w:szCs w:val="28"/>
+        </w:rPr>
+      </w:pPr>
+      <w:r>
+        <w:rPr>
+          <w:rFonts w:ascii="Times New Roman" w:hAnsi="Times New Roman" w:cs="Times New Roman"/>
+          <w:noProof/>
+          <w:color w:val="000000"/>
+          <w:kern w:val="0"/>
+          <w:sz w:val="28"/>
+          <w:szCs w:val="28"/>
+        </w:rPr>
+        <w:tab/>
+        <w:t xml:space="preserve">cin </w:t>
+      </w:r>
+      <w:r>
+        <w:rPr>
+          <w:rFonts w:ascii="Times New Roman" w:hAnsi="Times New Roman" w:cs="Times New Roman"/>
+          <w:noProof/>
+          <w:color w:val="008080"/>
+          <w:kern w:val="0"/>
+          <w:sz w:val="28"/>
+          <w:szCs w:val="28"/>
+        </w:rPr>
+        <w:t>&gt;&gt;</w:t>
+      </w:r>
+      <w:r>
+        <w:rPr>
+          <w:rFonts w:ascii="Times New Roman" w:hAnsi="Times New Roman" w:cs="Times New Roman"/>
+          <w:noProof/>
+          <w:color w:val="000000"/>
+          <w:kern w:val="0"/>
+          <w:sz w:val="28"/>
+          <w:szCs w:val="28"/>
+        </w:rPr>
+        <w:t xml:space="preserve"> A </w:t>
+      </w:r>
+      <w:r>
+        <w:rPr>
+          <w:rFonts w:ascii="Times New Roman" w:hAnsi="Times New Roman" w:cs="Times New Roman"/>
+          <w:noProof/>
+          <w:color w:val="008080"/>
+          <w:kern w:val="0"/>
+          <w:sz w:val="28"/>
+          <w:szCs w:val="28"/>
+        </w:rPr>
+        <w:t>&gt;&gt;</w:t>
+      </w:r>
+      <w:r>
+        <w:rPr>
+          <w:rFonts w:ascii="Times New Roman" w:hAnsi="Times New Roman" w:cs="Times New Roman"/>
+          <w:noProof/>
+          <w:color w:val="000000"/>
+          <w:kern w:val="0"/>
+          <w:sz w:val="28"/>
+          <w:szCs w:val="28"/>
+        </w:rPr>
+        <w:t xml:space="preserve"> B;</w:t>
+      </w:r>
+    </w:p>
+    <w:p>
+      <w:pPr>
+        <w:autoSpaceDE w:val="0"/>
+        <w:autoSpaceDN w:val="0"/>
+        <w:adjustRightInd w:val="0"/>
+        <w:spacing w:after="0" w:line="240" w:lineRule="auto"/>
+        <w:rPr>
+          <w:rFonts w:ascii="Times New Roman" w:hAnsi="Times New Roman" w:cs="Times New Roman"/>
+          <w:noProof/>
+          <w:color w:val="000000"/>
+          <w:kern w:val="0"/>
+          <w:sz w:val="28"/>
+          <w:szCs w:val="28"/>
+        </w:rPr>
+      </w:pPr>
+      <w:r>
+        <w:rPr>
+          <w:rFonts w:ascii="Times New Roman" w:hAnsi="Times New Roman" w:cs="Times New Roman"/>
+          <w:noProof/>
+          <w:color w:val="000000"/>
+          <w:kern w:val="0"/>
+          <w:sz w:val="28"/>
+          <w:szCs w:val="28"/>
+        </w:rPr>
+        <w:tab/>
+      </w:r>
+      <w:r>
+        <w:rPr>
+          <w:rFonts w:ascii="Times New Roman" w:hAnsi="Times New Roman" w:cs="Times New Roman"/>
+          <w:noProof/>
+          <w:color w:val="0000FF"/>
+          <w:kern w:val="0"/>
+          <w:sz w:val="28"/>
+          <w:szCs w:val="28"/>
+        </w:rPr>
+        <w:t>int</w:t>
+      </w:r>
+      <w:r>
+        <w:rPr>
+          <w:rFonts w:ascii="Times New Roman" w:hAnsi="Times New Roman" w:cs="Times New Roman"/>
+          <w:noProof/>
+          <w:color w:val="000000"/>
+          <w:kern w:val="0"/>
+          <w:sz w:val="28"/>
+          <w:szCs w:val="28"/>
+        </w:rPr>
+        <w:t xml:space="preserve"> range = B - A;</w:t>
+      </w:r>
+    </w:p>
+    <w:p>
+      <w:pPr>
+        <w:autoSpaceDE w:val="0"/>
+        <w:autoSpaceDN w:val="0"/>
+        <w:adjustRightInd w:val="0"/>
+        <w:spacing w:after="0" w:line="240" w:lineRule="auto"/>
+        <w:rPr>
+          <w:rFonts w:ascii="Times New Roman" w:hAnsi="Times New Roman" w:cs="Times New Roman"/>
+          <w:noProof/>
+          <w:color w:val="000000"/>
+          <w:kern w:val="0"/>
+          <w:sz w:val="28"/>
+          <w:szCs w:val="28"/>
+        </w:rPr>
+      </w:pPr>
+    </w:p>
+    <w:p>
+      <w:pPr>
+        <w:autoSpaceDE w:val="0"/>
+        <w:autoSpaceDN w:val="0"/>
+        <w:adjustRightInd w:val="0"/>
+        <w:spacing w:after="0" w:line="240" w:lineRule="auto"/>
+        <w:rPr>
+          <w:rFonts w:ascii="Times New Roman" w:hAnsi="Times New Roman" w:cs="Times New Roman"/>
+          <w:noProof/>
+          <w:color w:val="000000"/>
+          <w:kern w:val="0"/>
+          <w:sz w:val="28"/>
+          <w:szCs w:val="28"/>
+        </w:rPr>
+      </w:pPr>
+      <w:r>
+        <w:rPr>
+          <w:rFonts w:ascii="Times New Roman" w:hAnsi="Times New Roman" w:cs="Times New Roman"/>
+          <w:noProof/>
+          <w:color w:val="000000"/>
+          <w:kern w:val="0"/>
+          <w:sz w:val="28"/>
+          <w:szCs w:val="28"/>
+        </w:rPr>
+        <w:tab/>
+      </w:r>
+      <w:r>
+        <w:rPr>
+          <w:rFonts w:ascii="Times New Roman" w:hAnsi="Times New Roman" w:cs="Times New Roman"/>
+          <w:noProof/>
+          <w:color w:val="0000FF"/>
+          <w:kern w:val="0"/>
+          <w:sz w:val="28"/>
+          <w:szCs w:val="28"/>
+        </w:rPr>
+        <w:t>for</w:t>
+      </w:r>
+      <w:r>
+        <w:rPr>
+          <w:rFonts w:ascii="Times New Roman" w:hAnsi="Times New Roman" w:cs="Times New Roman"/>
+          <w:noProof/>
+          <w:color w:val="000000"/>
+          <w:kern w:val="0"/>
+          <w:sz w:val="28"/>
+          <w:szCs w:val="28"/>
+        </w:rPr>
+        <w:t xml:space="preserve"> (</w:t>
+      </w:r>
+      <w:r>
+        <w:rPr>
+          <w:rFonts w:ascii="Times New Roman" w:hAnsi="Times New Roman" w:cs="Times New Roman"/>
+          <w:noProof/>
+          <w:color w:val="0000FF"/>
+          <w:kern w:val="0"/>
+          <w:sz w:val="28"/>
+          <w:szCs w:val="28"/>
+        </w:rPr>
+        <w:t>int</w:t>
+      </w:r>
+      <w:r>
+        <w:rPr>
+          <w:rFonts w:ascii="Times New Roman" w:hAnsi="Times New Roman" w:cs="Times New Roman"/>
+          <w:noProof/>
+          <w:color w:val="000000"/>
+          <w:kern w:val="0"/>
+          <w:sz w:val="28"/>
+          <w:szCs w:val="28"/>
+        </w:rPr>
+        <w:t xml:space="preserve"> i = 0; i &lt; 10; i++)</w:t>
+      </w:r>
+    </w:p>
+    <w:p>
+      <w:pPr>
+        <w:autoSpaceDE w:val="0"/>
+        <w:autoSpaceDN w:val="0"/>
+        <w:adjustRightInd w:val="0"/>
+        <w:spacing w:after="0" w:line="240" w:lineRule="auto"/>
+        <w:rPr>
+          <w:rFonts w:ascii="Times New Roman" w:hAnsi="Times New Roman" w:cs="Times New Roman"/>
+          <w:noProof/>
+          <w:color w:val="000000"/>
+          <w:kern w:val="0"/>
+          <w:sz w:val="28"/>
+          <w:szCs w:val="28"/>
+        </w:rPr>
+      </w:pPr>
+      <w:r>
+        <w:rPr>
+          <w:rFonts w:ascii="Times New Roman" w:hAnsi="Times New Roman" w:cs="Times New Roman"/>
+          <w:noProof/>
+          <w:color w:val="000000"/>
+          <w:kern w:val="0"/>
+          <w:sz w:val="28"/>
+          <w:szCs w:val="28"/>
+        </w:rPr>
+        <w:tab/>
         <w:t>{</w:t>
       </w:r>
     </w:p>
@@ -14190,84 +14628,14 @@
       <w:r>
         <w:rPr>
           <w:rFonts w:ascii="Times New Roman" w:hAnsi="Times New Roman" w:cs="Times New Roman"/>
-          <w:color w:val="000000"/>
-          <w:kern w:val="0"/>
-          <w:sz w:val="28"/>
-          <w:szCs w:val="28"/>
-        </w:rPr>
-        <w:tab/>
-      </w:r>
-      <w:r>
-        <w:rPr>
-          <w:rFonts w:ascii="Times New Roman" w:hAnsi="Times New Roman" w:cs="Times New Roman"/>
-          <w:noProof/>
-          <w:color w:val="000000"/>
-          <w:kern w:val="0"/>
-          <w:sz w:val="28"/>
-          <w:szCs w:val="28"/>
-        </w:rPr>
-        <w:t>SetConsoleCP(1251);</w:t>
-      </w:r>
-    </w:p>
-    <w:p>
-      <w:pPr>
-        <w:autoSpaceDE w:val="0"/>
-        <w:autoSpaceDN w:val="0"/>
-        <w:adjustRightInd w:val="0"/>
-        <w:spacing w:after="0" w:line="240" w:lineRule="auto"/>
-        <w:rPr>
-          <w:rFonts w:ascii="Times New Roman" w:hAnsi="Times New Roman" w:cs="Times New Roman"/>
-          <w:noProof/>
-          <w:color w:val="000000"/>
-          <w:kern w:val="0"/>
-          <w:sz w:val="28"/>
-          <w:szCs w:val="28"/>
-        </w:rPr>
-      </w:pPr>
-      <w:r>
-        <w:rPr>
-          <w:rFonts w:ascii="Times New Roman" w:hAnsi="Times New Roman" w:cs="Times New Roman"/>
-          <w:noProof/>
-          <w:color w:val="000000"/>
-          <w:kern w:val="0"/>
-          <w:sz w:val="28"/>
-          <w:szCs w:val="28"/>
-        </w:rPr>
-        <w:tab/>
-        <w:t>SetConsoleOutputCP(1251);</w:t>
-      </w:r>
-    </w:p>
-    <w:p>
-      <w:pPr>
-        <w:autoSpaceDE w:val="0"/>
-        <w:autoSpaceDN w:val="0"/>
-        <w:adjustRightInd w:val="0"/>
-        <w:spacing w:after="0" w:line="240" w:lineRule="auto"/>
-        <w:rPr>
-          <w:rFonts w:ascii="Times New Roman" w:hAnsi="Times New Roman" w:cs="Times New Roman"/>
-          <w:noProof/>
-          <w:color w:val="000000"/>
-          <w:kern w:val="0"/>
-          <w:sz w:val="28"/>
-          <w:szCs w:val="28"/>
-        </w:rPr>
-      </w:pPr>
-    </w:p>
-    <w:p>
-      <w:pPr>
-        <w:autoSpaceDE w:val="0"/>
-        <w:autoSpaceDN w:val="0"/>
-        <w:adjustRightInd w:val="0"/>
-        <w:spacing w:after="0" w:line="240" w:lineRule="auto"/>
-        <w:rPr>
-          <w:rFonts w:ascii="Times New Roman" w:hAnsi="Times New Roman" w:cs="Times New Roman"/>
-          <w:noProof/>
-          <w:color w:val="000000"/>
-          <w:kern w:val="0"/>
-          <w:sz w:val="28"/>
-          <w:szCs w:val="28"/>
-        </w:rPr>
-      </w:pPr>
+          <w:noProof/>
+          <w:color w:val="000000"/>
+          <w:kern w:val="0"/>
+          <w:sz w:val="28"/>
+          <w:szCs w:val="28"/>
+        </w:rPr>
+        <w:tab/>
+      </w:r>
       <w:r>
         <w:rPr>
           <w:rFonts w:ascii="Times New Roman" w:hAnsi="Times New Roman" w:cs="Times New Roman"/>
@@ -14288,6 +14656,28 @@
           <w:sz w:val="28"/>
           <w:szCs w:val="28"/>
         </w:rPr>
+        <w:t>for</w:t>
+      </w:r>
+      <w:r>
+        <w:rPr>
+          <w:rFonts w:ascii="Times New Roman" w:hAnsi="Times New Roman" w:cs="Times New Roman"/>
+          <w:noProof/>
+          <w:color w:val="000000"/>
+          <w:kern w:val="0"/>
+          <w:sz w:val="28"/>
+          <w:szCs w:val="28"/>
+        </w:rPr>
+        <w:t xml:space="preserve"> (</w:t>
+      </w:r>
+      <w:r>
+        <w:rPr>
+          <w:rFonts w:ascii="Times New Roman" w:hAnsi="Times New Roman" w:cs="Times New Roman"/>
+          <w:noProof/>
+          <w:color w:val="0000FF"/>
+          <w:kern w:val="0"/>
+          <w:sz w:val="28"/>
+          <w:szCs w:val="28"/>
+        </w:rPr>
         <w:t>int</w:t>
       </w:r>
       <w:r>
@@ -14299,8 +14689,180 @@
           <w:sz w:val="28"/>
           <w:szCs w:val="28"/>
         </w:rPr>
-        <w:t xml:space="preserve"> A{};</w:t>
-      </w:r>
+        <w:t xml:space="preserve"> j = 0; j &lt; 10; j++)</w:t>
+      </w:r>
+    </w:p>
+    <w:p>
+      <w:pPr>
+        <w:autoSpaceDE w:val="0"/>
+        <w:autoSpaceDN w:val="0"/>
+        <w:adjustRightInd w:val="0"/>
+        <w:spacing w:after="0" w:line="240" w:lineRule="auto"/>
+        <w:rPr>
+          <w:rFonts w:ascii="Times New Roman" w:hAnsi="Times New Roman" w:cs="Times New Roman"/>
+          <w:noProof/>
+          <w:color w:val="000000"/>
+          <w:kern w:val="0"/>
+          <w:sz w:val="28"/>
+          <w:szCs w:val="28"/>
+        </w:rPr>
+      </w:pPr>
+      <w:r>
+        <w:rPr>
+          <w:rFonts w:ascii="Times New Roman" w:hAnsi="Times New Roman" w:cs="Times New Roman"/>
+          <w:noProof/>
+          <w:color w:val="000000"/>
+          <w:kern w:val="0"/>
+          <w:sz w:val="28"/>
+          <w:szCs w:val="28"/>
+        </w:rPr>
+        <w:tab/>
+      </w:r>
+      <w:r>
+        <w:rPr>
+          <w:rFonts w:ascii="Times New Roman" w:hAnsi="Times New Roman" w:cs="Times New Roman"/>
+          <w:noProof/>
+          <w:color w:val="000000"/>
+          <w:kern w:val="0"/>
+          <w:sz w:val="28"/>
+          <w:szCs w:val="28"/>
+        </w:rPr>
+        <w:tab/>
+        <w:t>{</w:t>
+      </w:r>
+    </w:p>
+    <w:p>
+      <w:pPr>
+        <w:autoSpaceDE w:val="0"/>
+        <w:autoSpaceDN w:val="0"/>
+        <w:adjustRightInd w:val="0"/>
+        <w:spacing w:after="0" w:line="240" w:lineRule="auto"/>
+        <w:rPr>
+          <w:rFonts w:ascii="Times New Roman" w:hAnsi="Times New Roman" w:cs="Times New Roman"/>
+          <w:noProof/>
+          <w:color w:val="000000"/>
+          <w:kern w:val="0"/>
+          <w:sz w:val="28"/>
+          <w:szCs w:val="28"/>
+        </w:rPr>
+      </w:pPr>
+      <w:r>
+        <w:rPr>
+          <w:rFonts w:ascii="Times New Roman" w:hAnsi="Times New Roman" w:cs="Times New Roman"/>
+          <w:noProof/>
+          <w:color w:val="000000"/>
+          <w:kern w:val="0"/>
+          <w:sz w:val="28"/>
+          <w:szCs w:val="28"/>
+        </w:rPr>
+        <w:tab/>
+      </w:r>
+      <w:r>
+        <w:rPr>
+          <w:rFonts w:ascii="Times New Roman" w:hAnsi="Times New Roman" w:cs="Times New Roman"/>
+          <w:noProof/>
+          <w:color w:val="000000"/>
+          <w:kern w:val="0"/>
+          <w:sz w:val="28"/>
+          <w:szCs w:val="28"/>
+        </w:rPr>
+        <w:tab/>
+      </w:r>
+      <w:r>
+        <w:rPr>
+          <w:rFonts w:ascii="Times New Roman" w:hAnsi="Times New Roman" w:cs="Times New Roman"/>
+          <w:noProof/>
+          <w:color w:val="000000"/>
+          <w:kern w:val="0"/>
+          <w:sz w:val="28"/>
+          <w:szCs w:val="28"/>
+        </w:rPr>
+        <w:tab/>
+        <w:t>array[i][j] = rand() % range + A;</w:t>
+      </w:r>
+    </w:p>
+    <w:p>
+      <w:pPr>
+        <w:autoSpaceDE w:val="0"/>
+        <w:autoSpaceDN w:val="0"/>
+        <w:adjustRightInd w:val="0"/>
+        <w:spacing w:after="0" w:line="240" w:lineRule="auto"/>
+        <w:rPr>
+          <w:rFonts w:ascii="Times New Roman" w:hAnsi="Times New Roman" w:cs="Times New Roman"/>
+          <w:noProof/>
+          <w:color w:val="000000"/>
+          <w:kern w:val="0"/>
+          <w:sz w:val="28"/>
+          <w:szCs w:val="28"/>
+        </w:rPr>
+      </w:pPr>
+      <w:r>
+        <w:rPr>
+          <w:rFonts w:ascii="Times New Roman" w:hAnsi="Times New Roman" w:cs="Times New Roman"/>
+          <w:noProof/>
+          <w:color w:val="000000"/>
+          <w:kern w:val="0"/>
+          <w:sz w:val="28"/>
+          <w:szCs w:val="28"/>
+        </w:rPr>
+        <w:tab/>
+      </w:r>
+      <w:r>
+        <w:rPr>
+          <w:rFonts w:ascii="Times New Roman" w:hAnsi="Times New Roman" w:cs="Times New Roman"/>
+          <w:noProof/>
+          <w:color w:val="000000"/>
+          <w:kern w:val="0"/>
+          <w:sz w:val="28"/>
+          <w:szCs w:val="28"/>
+        </w:rPr>
+        <w:tab/>
+        <w:t>}</w:t>
+      </w:r>
+    </w:p>
+    <w:p>
+      <w:pPr>
+        <w:autoSpaceDE w:val="0"/>
+        <w:autoSpaceDN w:val="0"/>
+        <w:adjustRightInd w:val="0"/>
+        <w:spacing w:after="0" w:line="240" w:lineRule="auto"/>
+        <w:rPr>
+          <w:rFonts w:ascii="Times New Roman" w:hAnsi="Times New Roman" w:cs="Times New Roman"/>
+          <w:noProof/>
+          <w:color w:val="000000"/>
+          <w:kern w:val="0"/>
+          <w:sz w:val="28"/>
+          <w:szCs w:val="28"/>
+        </w:rPr>
+      </w:pPr>
+      <w:r>
+        <w:rPr>
+          <w:rFonts w:ascii="Times New Roman" w:hAnsi="Times New Roman" w:cs="Times New Roman"/>
+          <w:noProof/>
+          <w:color w:val="000000"/>
+          <w:kern w:val="0"/>
+          <w:sz w:val="28"/>
+          <w:szCs w:val="28"/>
+        </w:rPr>
+        <w:tab/>
+        <w:t>}</w:t>
+      </w:r>
+    </w:p>
+    <w:p>
+      <w:pPr>
+        <w:autoSpaceDE w:val="0"/>
+        <w:autoSpaceDN w:val="0"/>
+        <w:adjustRightInd w:val="0"/>
+        <w:spacing w:after="0" w:line="240" w:lineRule="auto"/>
+        <w:rPr>
+          <w:rFonts w:ascii="Times New Roman" w:hAnsi="Times New Roman" w:cs="Times New Roman"/>
+          <w:noProof/>
+          <w:color w:val="000000"/>
+          <w:kern w:val="0"/>
+          <w:sz w:val="28"/>
+          <w:szCs w:val="28"/>
+        </w:rPr>
+      </w:pPr>
     </w:p>
     <w:p>
       <w:pPr>
@@ -14348,133 +14910,717 @@
           <w:sz w:val="28"/>
           <w:szCs w:val="28"/>
         </w:rPr>
-        <w:t xml:space="preserve"> B{};</w:t>
-      </w:r>
-    </w:p>
-    <w:p>
-      <w:pPr>
-        <w:autoSpaceDE w:val="0"/>
-        <w:autoSpaceDN w:val="0"/>
-        <w:adjustRightInd w:val="0"/>
-        <w:spacing w:after="0" w:line="240" w:lineRule="auto"/>
-        <w:rPr>
-          <w:rFonts w:ascii="Times New Roman" w:hAnsi="Times New Roman" w:cs="Times New Roman"/>
-          <w:noProof/>
-          <w:color w:val="000000"/>
-          <w:kern w:val="0"/>
-          <w:sz w:val="28"/>
-          <w:szCs w:val="28"/>
-        </w:rPr>
-      </w:pPr>
-    </w:p>
-    <w:p>
-      <w:pPr>
-        <w:autoSpaceDE w:val="0"/>
-        <w:autoSpaceDN w:val="0"/>
-        <w:adjustRightInd w:val="0"/>
-        <w:spacing w:after="0" w:line="240" w:lineRule="auto"/>
-        <w:rPr>
-          <w:rFonts w:ascii="Times New Roman" w:hAnsi="Times New Roman" w:cs="Times New Roman"/>
-          <w:noProof/>
-          <w:color w:val="000000"/>
-          <w:kern w:val="0"/>
-          <w:sz w:val="28"/>
-          <w:szCs w:val="28"/>
-        </w:rPr>
-      </w:pPr>
-      <w:r>
-        <w:rPr>
-          <w:rFonts w:ascii="Times New Roman" w:hAnsi="Times New Roman" w:cs="Times New Roman"/>
-          <w:noProof/>
-          <w:color w:val="000000"/>
-          <w:kern w:val="0"/>
-          <w:sz w:val="28"/>
-          <w:szCs w:val="28"/>
-        </w:rPr>
-        <w:tab/>
-      </w:r>
-      <w:r>
-        <w:rPr>
-          <w:rFonts w:ascii="Times New Roman" w:hAnsi="Times New Roman" w:cs="Times New Roman"/>
-          <w:noProof/>
+        <w:t xml:space="preserve"> count = 10;</w:t>
+      </w:r>
+    </w:p>
+    <w:p>
+      <w:pPr>
+        <w:autoSpaceDE w:val="0"/>
+        <w:autoSpaceDN w:val="0"/>
+        <w:adjustRightInd w:val="0"/>
+        <w:spacing w:after="0" w:line="240" w:lineRule="auto"/>
+        <w:rPr>
+          <w:rFonts w:ascii="Times New Roman" w:hAnsi="Times New Roman" w:cs="Times New Roman"/>
+          <w:color w:val="000000"/>
+          <w:kern w:val="0"/>
+          <w:sz w:val="28"/>
+          <w:szCs w:val="28"/>
+        </w:rPr>
+      </w:pPr>
+      <w:r>
+        <w:rPr>
+          <w:rFonts w:ascii="Times New Roman" w:hAnsi="Times New Roman" w:cs="Times New Roman"/>
+          <w:color w:val="000000"/>
+          <w:kern w:val="0"/>
+          <w:sz w:val="28"/>
+          <w:szCs w:val="28"/>
+        </w:rPr>
+        <w:tab/>
+      </w:r>
+      <w:r>
+        <w:rPr>
+          <w:rFonts w:ascii="Times New Roman" w:hAnsi="Times New Roman" w:cs="Times New Roman"/>
           <w:color w:val="0000FF"/>
           <w:kern w:val="0"/>
           <w:sz w:val="28"/>
           <w:szCs w:val="28"/>
         </w:rPr>
+        <w:t>for</w:t>
+      </w:r>
+      <w:r>
+        <w:rPr>
+          <w:rFonts w:ascii="Times New Roman" w:hAnsi="Times New Roman" w:cs="Times New Roman"/>
+          <w:color w:val="000000"/>
+          <w:kern w:val="0"/>
+          <w:sz w:val="28"/>
+          <w:szCs w:val="28"/>
+        </w:rPr>
+        <w:t xml:space="preserve"> (</w:t>
+      </w:r>
+      <w:r>
+        <w:rPr>
+          <w:rFonts w:ascii="Times New Roman" w:hAnsi="Times New Roman" w:cs="Times New Roman"/>
+          <w:color w:val="0000FF"/>
+          <w:kern w:val="0"/>
+          <w:sz w:val="28"/>
+          <w:szCs w:val="28"/>
+        </w:rPr>
         <w:t>int</w:t>
       </w:r>
       <w:r>
         <w:rPr>
           <w:rFonts w:ascii="Times New Roman" w:hAnsi="Times New Roman" w:cs="Times New Roman"/>
-          <w:noProof/>
-          <w:color w:val="000000"/>
-          <w:kern w:val="0"/>
-          <w:sz w:val="28"/>
-          <w:szCs w:val="28"/>
-        </w:rPr>
-        <w:t xml:space="preserve"> array[10][10] = {};</w:t>
-      </w:r>
-    </w:p>
-    <w:p>
-      <w:pPr>
-        <w:autoSpaceDE w:val="0"/>
-        <w:autoSpaceDN w:val="0"/>
-        <w:adjustRightInd w:val="0"/>
-        <w:spacing w:after="0" w:line="240" w:lineRule="auto"/>
-        <w:rPr>
-          <w:rFonts w:ascii="Times New Roman" w:hAnsi="Times New Roman" w:cs="Times New Roman"/>
-          <w:noProof/>
-          <w:color w:val="000000"/>
-          <w:kern w:val="0"/>
-          <w:sz w:val="28"/>
-          <w:szCs w:val="28"/>
-        </w:rPr>
-      </w:pPr>
-      <w:r>
-        <w:rPr>
-          <w:rFonts w:ascii="Times New Roman" w:hAnsi="Times New Roman" w:cs="Times New Roman"/>
-          <w:noProof/>
-          <w:color w:val="000000"/>
-          <w:kern w:val="0"/>
-          <w:sz w:val="28"/>
-          <w:szCs w:val="28"/>
-        </w:rPr>
-        <w:tab/>
-        <w:t xml:space="preserve">cout </w:t>
-      </w:r>
-      <w:r>
-        <w:rPr>
-          <w:rFonts w:ascii="Times New Roman" w:hAnsi="Times New Roman" w:cs="Times New Roman"/>
-          <w:noProof/>
-          <w:color w:val="008080"/>
-          <w:kern w:val="0"/>
-          <w:sz w:val="28"/>
-          <w:szCs w:val="28"/>
-        </w:rPr>
-        <w:t>&lt;&lt;</w:t>
-      </w:r>
-      <w:r>
-        <w:rPr>
-          <w:rFonts w:ascii="Times New Roman" w:hAnsi="Times New Roman" w:cs="Times New Roman"/>
-          <w:noProof/>
-          <w:color w:val="000000"/>
-          <w:kern w:val="0"/>
-          <w:sz w:val="28"/>
-          <w:szCs w:val="28"/>
-        </w:rPr>
-        <w:t xml:space="preserve"> </w:t>
-      </w:r>
-      <w:r>
-        <w:rPr>
-          <w:rFonts w:ascii="Times New Roman" w:hAnsi="Times New Roman" w:cs="Times New Roman"/>
-          <w:noProof/>
+          <w:color w:val="000000"/>
+          <w:kern w:val="0"/>
+          <w:sz w:val="28"/>
+          <w:szCs w:val="28"/>
+        </w:rPr>
+        <w:t xml:space="preserve"> i = 0; i &lt; 10; i++)</w:t>
+      </w:r>
+    </w:p>
+    <w:p>
+      <w:pPr>
+        <w:autoSpaceDE w:val="0"/>
+        <w:autoSpaceDN w:val="0"/>
+        <w:adjustRightInd w:val="0"/>
+        <w:spacing w:after="0" w:line="240" w:lineRule="auto"/>
+        <w:rPr>
+          <w:rFonts w:ascii="Times New Roman" w:hAnsi="Times New Roman" w:cs="Times New Roman"/>
+          <w:color w:val="000000"/>
+          <w:kern w:val="0"/>
+          <w:sz w:val="28"/>
+          <w:szCs w:val="28"/>
+        </w:rPr>
+      </w:pPr>
+      <w:r>
+        <w:rPr>
+          <w:rFonts w:ascii="Times New Roman" w:hAnsi="Times New Roman" w:cs="Times New Roman"/>
+          <w:color w:val="000000"/>
+          <w:kern w:val="0"/>
+          <w:sz w:val="28"/>
+          <w:szCs w:val="28"/>
+        </w:rPr>
+        <w:tab/>
+        <w:t>{</w:t>
+      </w:r>
+    </w:p>
+    <w:p>
+      <w:pPr>
+        <w:autoSpaceDE w:val="0"/>
+        <w:autoSpaceDN w:val="0"/>
+        <w:adjustRightInd w:val="0"/>
+        <w:spacing w:after="0" w:line="240" w:lineRule="auto"/>
+        <w:rPr>
+          <w:rFonts w:ascii="Times New Roman" w:hAnsi="Times New Roman" w:cs="Times New Roman"/>
+          <w:color w:val="000000"/>
+          <w:kern w:val="0"/>
+          <w:sz w:val="28"/>
+          <w:szCs w:val="28"/>
+        </w:rPr>
+      </w:pPr>
+      <w:r>
+        <w:rPr>
+          <w:rFonts w:ascii="Times New Roman" w:hAnsi="Times New Roman" w:cs="Times New Roman"/>
+          <w:color w:val="000000"/>
+          <w:kern w:val="0"/>
+          <w:sz w:val="28"/>
+          <w:szCs w:val="28"/>
+        </w:rPr>
+        <w:tab/>
+      </w:r>
+      <w:r>
+        <w:rPr>
+          <w:rFonts w:ascii="Times New Roman" w:hAnsi="Times New Roman" w:cs="Times New Roman"/>
+          <w:color w:val="000000"/>
+          <w:kern w:val="0"/>
+          <w:sz w:val="28"/>
+          <w:szCs w:val="28"/>
+        </w:rPr>
+        <w:tab/>
+      </w:r>
+      <w:r>
+        <w:rPr>
+          <w:rFonts w:ascii="Times New Roman" w:hAnsi="Times New Roman" w:cs="Times New Roman"/>
+          <w:color w:val="0000FF"/>
+          <w:kern w:val="0"/>
+          <w:sz w:val="28"/>
+          <w:szCs w:val="28"/>
+        </w:rPr>
+        <w:t>for</w:t>
+      </w:r>
+      <w:r>
+        <w:rPr>
+          <w:rFonts w:ascii="Times New Roman" w:hAnsi="Times New Roman" w:cs="Times New Roman"/>
+          <w:color w:val="000000"/>
+          <w:kern w:val="0"/>
+          <w:sz w:val="28"/>
+          <w:szCs w:val="28"/>
+        </w:rPr>
+        <w:t xml:space="preserve"> (</w:t>
+      </w:r>
+      <w:r>
+        <w:rPr>
+          <w:rFonts w:ascii="Times New Roman" w:hAnsi="Times New Roman" w:cs="Times New Roman"/>
+          <w:color w:val="0000FF"/>
+          <w:kern w:val="0"/>
+          <w:sz w:val="28"/>
+          <w:szCs w:val="28"/>
+        </w:rPr>
+        <w:t>int</w:t>
+      </w:r>
+      <w:r>
+        <w:rPr>
+          <w:rFonts w:ascii="Times New Roman" w:hAnsi="Times New Roman" w:cs="Times New Roman"/>
+          <w:color w:val="000000"/>
+          <w:kern w:val="0"/>
+          <w:sz w:val="28"/>
+          <w:szCs w:val="28"/>
+        </w:rPr>
+        <w:t xml:space="preserve"> j = 0; j &lt; 10; j++)</w:t>
+      </w:r>
+    </w:p>
+    <w:p>
+      <w:pPr>
+        <w:autoSpaceDE w:val="0"/>
+        <w:autoSpaceDN w:val="0"/>
+        <w:adjustRightInd w:val="0"/>
+        <w:spacing w:after="0" w:line="240" w:lineRule="auto"/>
+        <w:rPr>
+          <w:rFonts w:ascii="Times New Roman" w:hAnsi="Times New Roman" w:cs="Times New Roman"/>
+          <w:color w:val="000000"/>
+          <w:kern w:val="0"/>
+          <w:sz w:val="28"/>
+          <w:szCs w:val="28"/>
+        </w:rPr>
+      </w:pPr>
+      <w:r>
+        <w:rPr>
+          <w:rFonts w:ascii="Times New Roman" w:hAnsi="Times New Roman" w:cs="Times New Roman"/>
+          <w:color w:val="000000"/>
+          <w:kern w:val="0"/>
+          <w:sz w:val="28"/>
+          <w:szCs w:val="28"/>
+        </w:rPr>
+        <w:tab/>
+      </w:r>
+      <w:r>
+        <w:rPr>
+          <w:rFonts w:ascii="Times New Roman" w:hAnsi="Times New Roman" w:cs="Times New Roman"/>
+          <w:color w:val="000000"/>
+          <w:kern w:val="0"/>
+          <w:sz w:val="28"/>
+          <w:szCs w:val="28"/>
+        </w:rPr>
+        <w:tab/>
+        <w:t>{</w:t>
+      </w:r>
+    </w:p>
+    <w:p>
+      <w:pPr>
+        <w:autoSpaceDE w:val="0"/>
+        <w:autoSpaceDN w:val="0"/>
+        <w:adjustRightInd w:val="0"/>
+        <w:spacing w:after="0" w:line="240" w:lineRule="auto"/>
+        <w:rPr>
+          <w:rFonts w:ascii="Times New Roman" w:hAnsi="Times New Roman" w:cs="Times New Roman"/>
+          <w:color w:val="000000"/>
+          <w:kern w:val="0"/>
+          <w:sz w:val="28"/>
+          <w:szCs w:val="28"/>
+        </w:rPr>
+      </w:pPr>
+      <w:r>
+        <w:rPr>
+          <w:rFonts w:ascii="Times New Roman" w:hAnsi="Times New Roman" w:cs="Times New Roman"/>
+          <w:color w:val="000000"/>
+          <w:kern w:val="0"/>
+          <w:sz w:val="28"/>
+          <w:szCs w:val="28"/>
+        </w:rPr>
+        <w:tab/>
+      </w:r>
+      <w:r>
+        <w:rPr>
+          <w:rFonts w:ascii="Times New Roman" w:hAnsi="Times New Roman" w:cs="Times New Roman"/>
+          <w:color w:val="000000"/>
+          <w:kern w:val="0"/>
+          <w:sz w:val="28"/>
+          <w:szCs w:val="28"/>
+        </w:rPr>
+        <w:tab/>
+      </w:r>
+      <w:r>
+        <w:rPr>
+          <w:rFonts w:ascii="Times New Roman" w:hAnsi="Times New Roman" w:cs="Times New Roman"/>
+          <w:color w:val="000000"/>
+          <w:kern w:val="0"/>
+          <w:sz w:val="28"/>
+          <w:szCs w:val="28"/>
+        </w:rPr>
+        <w:tab/>
+      </w:r>
+      <w:r>
+        <w:rPr>
+          <w:rFonts w:ascii="Times New Roman" w:hAnsi="Times New Roman" w:cs="Times New Roman"/>
+          <w:noProof/>
+          <w:color w:val="000000"/>
+          <w:kern w:val="0"/>
+          <w:sz w:val="28"/>
+          <w:szCs w:val="28"/>
+        </w:rPr>
+        <w:t>printf(</w:t>
+      </w:r>
+      <w:r>
+        <w:rPr>
+          <w:rFonts w:ascii="Times New Roman" w:hAnsi="Times New Roman" w:cs="Times New Roman"/>
           <w:color w:val="A31515"/>
           <w:kern w:val="0"/>
           <w:sz w:val="28"/>
           <w:szCs w:val="28"/>
         </w:rPr>
-        <w:t>"Введите два числа: "</w:t>
+        <w:t>"%5d"</w:t>
+      </w:r>
+      <w:r>
+        <w:rPr>
+          <w:rFonts w:ascii="Times New Roman" w:hAnsi="Times New Roman" w:cs="Times New Roman"/>
+          <w:color w:val="000000"/>
+          <w:kern w:val="0"/>
+          <w:sz w:val="28"/>
+          <w:szCs w:val="28"/>
+        </w:rPr>
+        <w:t>, array[i][j]);</w:t>
+      </w:r>
+      <w:r>
+        <w:rPr>
+          <w:rFonts w:ascii="Times New Roman" w:hAnsi="Times New Roman" w:cs="Times New Roman"/>
+          <w:color w:val="000000"/>
+          <w:kern w:val="0"/>
+          <w:sz w:val="28"/>
+          <w:szCs w:val="28"/>
+        </w:rPr>
+        <w:tab/>
+      </w:r>
+      <w:r>
+        <w:rPr>
+          <w:rFonts w:ascii="Times New Roman" w:hAnsi="Times New Roman" w:cs="Times New Roman"/>
+          <w:color w:val="000000"/>
+          <w:kern w:val="0"/>
+          <w:sz w:val="28"/>
+          <w:szCs w:val="28"/>
+        </w:rPr>
+        <w:tab/>
+      </w:r>
+      <w:r>
+        <w:rPr>
+          <w:rFonts w:ascii="Times New Roman" w:hAnsi="Times New Roman" w:cs="Times New Roman"/>
+          <w:color w:val="000000"/>
+          <w:kern w:val="0"/>
+          <w:sz w:val="28"/>
+          <w:szCs w:val="28"/>
+        </w:rPr>
+        <w:tab/>
+      </w:r>
+    </w:p>
+    <w:p>
+      <w:pPr>
+        <w:autoSpaceDE w:val="0"/>
+        <w:autoSpaceDN w:val="0"/>
+        <w:adjustRightInd w:val="0"/>
+        <w:spacing w:after="0" w:line="240" w:lineRule="auto"/>
+        <w:rPr>
+          <w:rFonts w:ascii="Times New Roman" w:hAnsi="Times New Roman" w:cs="Times New Roman"/>
+          <w:color w:val="000000"/>
+          <w:kern w:val="0"/>
+          <w:sz w:val="28"/>
+          <w:szCs w:val="28"/>
+        </w:rPr>
+      </w:pPr>
+      <w:r>
+        <w:rPr>
+          <w:rFonts w:ascii="Times New Roman" w:hAnsi="Times New Roman" w:cs="Times New Roman"/>
+          <w:color w:val="000000"/>
+          <w:kern w:val="0"/>
+          <w:sz w:val="28"/>
+          <w:szCs w:val="28"/>
+        </w:rPr>
+        <w:tab/>
+      </w:r>
+      <w:r>
+        <w:rPr>
+          <w:rFonts w:ascii="Times New Roman" w:hAnsi="Times New Roman" w:cs="Times New Roman"/>
+          <w:color w:val="000000"/>
+          <w:kern w:val="0"/>
+          <w:sz w:val="28"/>
+          <w:szCs w:val="28"/>
+        </w:rPr>
+        <w:tab/>
+        <w:t>}</w:t>
+      </w:r>
+    </w:p>
+    <w:p>
+      <w:pPr>
+        <w:autoSpaceDE w:val="0"/>
+        <w:autoSpaceDN w:val="0"/>
+        <w:adjustRightInd w:val="0"/>
+        <w:spacing w:after="0" w:line="240" w:lineRule="auto"/>
+        <w:rPr>
+          <w:rFonts w:ascii="Times New Roman" w:hAnsi="Times New Roman" w:cs="Times New Roman"/>
+          <w:color w:val="000000"/>
+          <w:kern w:val="0"/>
+          <w:sz w:val="28"/>
+          <w:szCs w:val="28"/>
+        </w:rPr>
+      </w:pPr>
+      <w:r>
+        <w:rPr>
+          <w:rFonts w:ascii="Times New Roman" w:hAnsi="Times New Roman" w:cs="Times New Roman"/>
+          <w:color w:val="000000"/>
+          <w:kern w:val="0"/>
+          <w:sz w:val="28"/>
+          <w:szCs w:val="28"/>
+        </w:rPr>
+        <w:tab/>
+      </w:r>
+      <w:r>
+        <w:rPr>
+          <w:rFonts w:ascii="Times New Roman" w:hAnsi="Times New Roman" w:cs="Times New Roman"/>
+          <w:color w:val="000000"/>
+          <w:kern w:val="0"/>
+          <w:sz w:val="28"/>
+          <w:szCs w:val="28"/>
+        </w:rPr>
+        <w:tab/>
+      </w:r>
+      <w:r>
+        <w:rPr>
+          <w:rFonts w:ascii="Times New Roman" w:hAnsi="Times New Roman" w:cs="Times New Roman"/>
+          <w:noProof/>
+          <w:color w:val="000000"/>
+          <w:kern w:val="0"/>
+          <w:sz w:val="28"/>
+          <w:szCs w:val="28"/>
+        </w:rPr>
+        <w:t>printf(</w:t>
+      </w:r>
+      <w:r>
+        <w:rPr>
+          <w:rFonts w:ascii="Times New Roman" w:hAnsi="Times New Roman" w:cs="Times New Roman"/>
+          <w:noProof/>
+          <w:color w:val="A31515"/>
+          <w:kern w:val="0"/>
+          <w:sz w:val="28"/>
+          <w:szCs w:val="28"/>
+        </w:rPr>
+        <w:t>"\n</w:t>
+      </w:r>
+      <w:r>
+        <w:rPr>
+          <w:rFonts w:ascii="Times New Roman" w:hAnsi="Times New Roman" w:cs="Times New Roman"/>
+          <w:color w:val="A31515"/>
+          <w:kern w:val="0"/>
+          <w:sz w:val="28"/>
+          <w:szCs w:val="28"/>
+        </w:rPr>
+        <w:t>"</w:t>
+      </w:r>
+      <w:r>
+        <w:rPr>
+          <w:rFonts w:ascii="Times New Roman" w:hAnsi="Times New Roman" w:cs="Times New Roman"/>
+          <w:color w:val="000000"/>
+          <w:kern w:val="0"/>
+          <w:sz w:val="28"/>
+          <w:szCs w:val="28"/>
+        </w:rPr>
+        <w:t>);</w:t>
+      </w:r>
+    </w:p>
+    <w:p>
+      <w:pPr>
+        <w:autoSpaceDE w:val="0"/>
+        <w:autoSpaceDN w:val="0"/>
+        <w:adjustRightInd w:val="0"/>
+        <w:spacing w:after="0" w:line="240" w:lineRule="auto"/>
+        <w:rPr>
+          <w:rFonts w:ascii="Times New Roman" w:hAnsi="Times New Roman" w:cs="Times New Roman"/>
+          <w:color w:val="000000"/>
+          <w:kern w:val="0"/>
+          <w:sz w:val="28"/>
+          <w:szCs w:val="28"/>
+        </w:rPr>
+      </w:pPr>
+      <w:r>
+        <w:rPr>
+          <w:rFonts w:ascii="Times New Roman" w:hAnsi="Times New Roman" w:cs="Times New Roman"/>
+          <w:color w:val="000000"/>
+          <w:kern w:val="0"/>
+          <w:sz w:val="28"/>
+          <w:szCs w:val="28"/>
+        </w:rPr>
+        <w:tab/>
+        <w:t>}</w:t>
+      </w:r>
+    </w:p>
+    <w:p>
+      <w:pPr>
+        <w:autoSpaceDE w:val="0"/>
+        <w:autoSpaceDN w:val="0"/>
+        <w:adjustRightInd w:val="0"/>
+        <w:spacing w:after="0" w:line="240" w:lineRule="auto"/>
+        <w:rPr>
+          <w:rFonts w:ascii="Times New Roman" w:hAnsi="Times New Roman" w:cs="Times New Roman"/>
+          <w:color w:val="000000"/>
+          <w:kern w:val="0"/>
+          <w:sz w:val="28"/>
+          <w:szCs w:val="28"/>
+        </w:rPr>
+      </w:pPr>
+    </w:p>
+    <w:p>
+      <w:pPr>
+        <w:autoSpaceDE w:val="0"/>
+        <w:autoSpaceDN w:val="0"/>
+        <w:adjustRightInd w:val="0"/>
+        <w:spacing w:after="0" w:line="240" w:lineRule="auto"/>
+        <w:rPr>
+          <w:rFonts w:ascii="Times New Roman" w:hAnsi="Times New Roman" w:cs="Times New Roman"/>
+          <w:noProof/>
+          <w:color w:val="000000"/>
+          <w:kern w:val="0"/>
+          <w:sz w:val="28"/>
+          <w:szCs w:val="28"/>
+        </w:rPr>
+      </w:pPr>
+      <w:r>
+        <w:rPr>
+          <w:rFonts w:ascii="Times New Roman" w:hAnsi="Times New Roman" w:cs="Times New Roman"/>
+          <w:noProof/>
+          <w:color w:val="000000"/>
+          <w:kern w:val="0"/>
+          <w:sz w:val="28"/>
+          <w:szCs w:val="28"/>
+        </w:rPr>
+        <w:tab/>
+      </w:r>
+      <w:r>
+        <w:rPr>
+          <w:rFonts w:ascii="Times New Roman" w:hAnsi="Times New Roman" w:cs="Times New Roman"/>
+          <w:noProof/>
+          <w:color w:val="000000"/>
+          <w:kern w:val="0"/>
+          <w:sz w:val="28"/>
+          <w:szCs w:val="28"/>
+        </w:rPr>
+        <w:t>bool isNegative{};</w:t>
+      </w:r>
+    </w:p>
+    <w:p>
+      <w:pPr>
+        <w:autoSpaceDE w:val="0"/>
+        <w:autoSpaceDN w:val="0"/>
+        <w:adjustRightInd w:val="0"/>
+        <w:spacing w:after="0" w:line="240" w:lineRule="auto"/>
+        <w:rPr>
+          <w:rFonts w:ascii="Times New Roman" w:hAnsi="Times New Roman" w:cs="Times New Roman"/>
+          <w:noProof/>
+          <w:color w:val="000000"/>
+          <w:kern w:val="0"/>
+          <w:sz w:val="28"/>
+          <w:szCs w:val="28"/>
+        </w:rPr>
+      </w:pPr>
+      <w:r>
+        <w:rPr>
+          <w:rFonts w:ascii="Times New Roman" w:hAnsi="Times New Roman" w:cs="Times New Roman"/>
+          <w:noProof/>
+          <w:color w:val="000000"/>
+          <w:kern w:val="0"/>
+          <w:sz w:val="28"/>
+          <w:szCs w:val="28"/>
+        </w:rPr>
+        <w:tab/>
+        <w:t>printf(</w:t>
+      </w:r>
+      <w:r>
+        <w:rPr>
+          <w:rFonts w:ascii="Times New Roman" w:hAnsi="Times New Roman" w:cs="Times New Roman"/>
+          <w:noProof/>
+          <w:color w:val="A31515"/>
+          <w:kern w:val="0"/>
+          <w:sz w:val="28"/>
+          <w:szCs w:val="28"/>
+        </w:rPr>
+        <w:t>"\nПоложительные строки:\n\n"</w:t>
+      </w:r>
+      <w:r>
+        <w:rPr>
+          <w:rFonts w:ascii="Times New Roman" w:hAnsi="Times New Roman" w:cs="Times New Roman"/>
+          <w:noProof/>
+          <w:color w:val="000000"/>
+          <w:kern w:val="0"/>
+          <w:sz w:val="28"/>
+          <w:szCs w:val="28"/>
+        </w:rPr>
+        <w:t>);</w:t>
+      </w:r>
+      <w:r>
+        <w:rPr>
+          <w:rFonts w:ascii="Times New Roman" w:hAnsi="Times New Roman" w:cs="Times New Roman"/>
+          <w:noProof/>
+          <w:color w:val="000000"/>
+          <w:kern w:val="0"/>
+          <w:sz w:val="28"/>
+          <w:szCs w:val="28"/>
+        </w:rPr>
+        <w:tab/>
+      </w:r>
+    </w:p>
+    <w:p>
+      <w:pPr>
+        <w:autoSpaceDE w:val="0"/>
+        <w:autoSpaceDN w:val="0"/>
+        <w:adjustRightInd w:val="0"/>
+        <w:spacing w:after="0" w:line="240" w:lineRule="auto"/>
+        <w:rPr>
+          <w:rFonts w:ascii="Times New Roman" w:hAnsi="Times New Roman" w:cs="Times New Roman"/>
+          <w:noProof/>
+          <w:color w:val="000000"/>
+          <w:kern w:val="0"/>
+          <w:sz w:val="28"/>
+          <w:szCs w:val="28"/>
+        </w:rPr>
+      </w:pPr>
+      <w:r>
+        <w:rPr>
+          <w:rFonts w:ascii="Times New Roman" w:hAnsi="Times New Roman" w:cs="Times New Roman"/>
+          <w:noProof/>
+          <w:color w:val="000000"/>
+          <w:kern w:val="0"/>
+          <w:sz w:val="28"/>
+          <w:szCs w:val="28"/>
+        </w:rPr>
+        <w:tab/>
+      </w:r>
+      <w:r>
+        <w:rPr>
+          <w:rFonts w:ascii="Times New Roman" w:hAnsi="Times New Roman" w:cs="Times New Roman"/>
+          <w:noProof/>
+          <w:color w:val="0000FF"/>
+          <w:kern w:val="0"/>
+          <w:sz w:val="28"/>
+          <w:szCs w:val="28"/>
+        </w:rPr>
+        <w:t>for</w:t>
+      </w:r>
+      <w:r>
+        <w:rPr>
+          <w:rFonts w:ascii="Times New Roman" w:hAnsi="Times New Roman" w:cs="Times New Roman"/>
+          <w:noProof/>
+          <w:color w:val="000000"/>
+          <w:kern w:val="0"/>
+          <w:sz w:val="28"/>
+          <w:szCs w:val="28"/>
+        </w:rPr>
+        <w:t xml:space="preserve"> (</w:t>
+      </w:r>
+      <w:r>
+        <w:rPr>
+          <w:rFonts w:ascii="Times New Roman" w:hAnsi="Times New Roman" w:cs="Times New Roman"/>
+          <w:noProof/>
+          <w:color w:val="0000FF"/>
+          <w:kern w:val="0"/>
+          <w:sz w:val="28"/>
+          <w:szCs w:val="28"/>
+        </w:rPr>
+        <w:t>int</w:t>
+      </w:r>
+      <w:r>
+        <w:rPr>
+          <w:rFonts w:ascii="Times New Roman" w:hAnsi="Times New Roman" w:cs="Times New Roman"/>
+          <w:noProof/>
+          <w:color w:val="000000"/>
+          <w:kern w:val="0"/>
+          <w:sz w:val="28"/>
+          <w:szCs w:val="28"/>
+        </w:rPr>
+        <w:t xml:space="preserve"> i = 0; i &lt; 10; i++)</w:t>
+      </w:r>
+    </w:p>
+    <w:p>
+      <w:pPr>
+        <w:autoSpaceDE w:val="0"/>
+        <w:autoSpaceDN w:val="0"/>
+        <w:adjustRightInd w:val="0"/>
+        <w:spacing w:after="0" w:line="240" w:lineRule="auto"/>
+        <w:rPr>
+          <w:rFonts w:ascii="Times New Roman" w:hAnsi="Times New Roman" w:cs="Times New Roman"/>
+          <w:noProof/>
+          <w:color w:val="000000"/>
+          <w:kern w:val="0"/>
+          <w:sz w:val="28"/>
+          <w:szCs w:val="28"/>
+        </w:rPr>
+      </w:pPr>
+      <w:r>
+        <w:rPr>
+          <w:rFonts w:ascii="Times New Roman" w:hAnsi="Times New Roman" w:cs="Times New Roman"/>
+          <w:noProof/>
+          <w:color w:val="000000"/>
+          <w:kern w:val="0"/>
+          <w:sz w:val="28"/>
+          <w:szCs w:val="28"/>
+        </w:rPr>
+        <w:tab/>
+        <w:t xml:space="preserve">{   </w:t>
+      </w:r>
+    </w:p>
+    <w:p>
+      <w:pPr>
+        <w:autoSpaceDE w:val="0"/>
+        <w:autoSpaceDN w:val="0"/>
+        <w:adjustRightInd w:val="0"/>
+        <w:spacing w:after="0" w:line="240" w:lineRule="auto"/>
+        <w:rPr>
+          <w:rFonts w:ascii="Times New Roman" w:hAnsi="Times New Roman" w:cs="Times New Roman"/>
+          <w:noProof/>
+          <w:color w:val="000000"/>
+          <w:kern w:val="0"/>
+          <w:sz w:val="28"/>
+          <w:szCs w:val="28"/>
+        </w:rPr>
+      </w:pPr>
+      <w:r>
+        <w:rPr>
+          <w:rFonts w:ascii="Times New Roman" w:hAnsi="Times New Roman" w:cs="Times New Roman"/>
+          <w:noProof/>
+          <w:color w:val="000000"/>
+          <w:kern w:val="0"/>
+          <w:sz w:val="28"/>
+          <w:szCs w:val="28"/>
+        </w:rPr>
+        <w:tab/>
+      </w:r>
+      <w:r>
+        <w:rPr>
+          <w:rFonts w:ascii="Times New Roman" w:hAnsi="Times New Roman" w:cs="Times New Roman"/>
+          <w:noProof/>
+          <w:color w:val="000000"/>
+          <w:kern w:val="0"/>
+          <w:sz w:val="28"/>
+          <w:szCs w:val="28"/>
+        </w:rPr>
+        <w:tab/>
+        <w:t xml:space="preserve">isNegative = </w:t>
+      </w:r>
+      <w:r>
+        <w:rPr>
+          <w:rFonts w:ascii="Times New Roman" w:hAnsi="Times New Roman" w:cs="Times New Roman"/>
+          <w:noProof/>
+          <w:color w:val="0000FF"/>
+          <w:kern w:val="0"/>
+          <w:sz w:val="28"/>
+          <w:szCs w:val="28"/>
+        </w:rPr>
+        <w:t>false</w:t>
       </w:r>
       <w:r>
         <w:rPr>
@@ -14487,94 +15633,55 @@
         </w:rPr>
         <w:t>;</w:t>
       </w:r>
-    </w:p>
-    <w:p>
-      <w:pPr>
-        <w:autoSpaceDE w:val="0"/>
-        <w:autoSpaceDN w:val="0"/>
-        <w:adjustRightInd w:val="0"/>
-        <w:spacing w:after="0" w:line="240" w:lineRule="auto"/>
-        <w:rPr>
-          <w:rFonts w:ascii="Times New Roman" w:hAnsi="Times New Roman" w:cs="Times New Roman"/>
-          <w:noProof/>
-          <w:color w:val="000000"/>
-          <w:kern w:val="0"/>
-          <w:sz w:val="28"/>
-          <w:szCs w:val="28"/>
-        </w:rPr>
-      </w:pPr>
-      <w:r>
-        <w:rPr>
-          <w:rFonts w:ascii="Times New Roman" w:hAnsi="Times New Roman" w:cs="Times New Roman"/>
-          <w:noProof/>
-          <w:color w:val="000000"/>
-          <w:kern w:val="0"/>
-          <w:sz w:val="28"/>
-          <w:szCs w:val="28"/>
-        </w:rPr>
-        <w:tab/>
-        <w:t xml:space="preserve">cin </w:t>
-      </w:r>
-      <w:r>
-        <w:rPr>
-          <w:rFonts w:ascii="Times New Roman" w:hAnsi="Times New Roman" w:cs="Times New Roman"/>
-          <w:noProof/>
-          <w:color w:val="008080"/>
-          <w:kern w:val="0"/>
-          <w:sz w:val="28"/>
-          <w:szCs w:val="28"/>
-        </w:rPr>
-        <w:t>&gt;&gt;</w:t>
-      </w:r>
-      <w:r>
-        <w:rPr>
-          <w:rFonts w:ascii="Times New Roman" w:hAnsi="Times New Roman" w:cs="Times New Roman"/>
-          <w:noProof/>
-          <w:color w:val="000000"/>
-          <w:kern w:val="0"/>
-          <w:sz w:val="28"/>
-          <w:szCs w:val="28"/>
-        </w:rPr>
-        <w:t xml:space="preserve"> A </w:t>
-      </w:r>
-      <w:r>
-        <w:rPr>
-          <w:rFonts w:ascii="Times New Roman" w:hAnsi="Times New Roman" w:cs="Times New Roman"/>
-          <w:noProof/>
-          <w:color w:val="008080"/>
-          <w:kern w:val="0"/>
-          <w:sz w:val="28"/>
-          <w:szCs w:val="28"/>
-        </w:rPr>
-        <w:t>&gt;&gt;</w:t>
-      </w:r>
-      <w:r>
-        <w:rPr>
-          <w:rFonts w:ascii="Times New Roman" w:hAnsi="Times New Roman" w:cs="Times New Roman"/>
-          <w:noProof/>
-          <w:color w:val="000000"/>
-          <w:kern w:val="0"/>
-          <w:sz w:val="28"/>
-          <w:szCs w:val="28"/>
-        </w:rPr>
-        <w:t xml:space="preserve"> B;</w:t>
-      </w:r>
-    </w:p>
-    <w:p>
-      <w:pPr>
-        <w:autoSpaceDE w:val="0"/>
-        <w:autoSpaceDN w:val="0"/>
-        <w:adjustRightInd w:val="0"/>
-        <w:spacing w:after="0" w:line="240" w:lineRule="auto"/>
-        <w:rPr>
-          <w:rFonts w:ascii="Times New Roman" w:hAnsi="Times New Roman" w:cs="Times New Roman"/>
-          <w:noProof/>
-          <w:color w:val="000000"/>
-          <w:kern w:val="0"/>
-          <w:sz w:val="28"/>
-          <w:szCs w:val="28"/>
-        </w:rPr>
-      </w:pPr>
+      <w:r>
+        <w:rPr>
+          <w:rFonts w:ascii="Times New Roman" w:hAnsi="Times New Roman" w:cs="Times New Roman"/>
+          <w:noProof/>
+          <w:color w:val="000000"/>
+          <w:kern w:val="0"/>
+          <w:sz w:val="28"/>
+          <w:szCs w:val="28"/>
+        </w:rPr>
+        <w:tab/>
+      </w:r>
+      <w:r>
+        <w:rPr>
+          <w:rFonts w:ascii="Times New Roman" w:hAnsi="Times New Roman" w:cs="Times New Roman"/>
+          <w:noProof/>
+          <w:color w:val="000000"/>
+          <w:kern w:val="0"/>
+          <w:sz w:val="28"/>
+          <w:szCs w:val="28"/>
+        </w:rPr>
+        <w:tab/>
+      </w:r>
+    </w:p>
+    <w:p>
+      <w:pPr>
+        <w:autoSpaceDE w:val="0"/>
+        <w:autoSpaceDN w:val="0"/>
+        <w:adjustRightInd w:val="0"/>
+        <w:spacing w:after="0" w:line="240" w:lineRule="auto"/>
+        <w:rPr>
+          <w:rFonts w:ascii="Times New Roman" w:hAnsi="Times New Roman" w:cs="Times New Roman"/>
+          <w:noProof/>
+          <w:color w:val="000000"/>
+          <w:kern w:val="0"/>
+          <w:sz w:val="28"/>
+          <w:szCs w:val="28"/>
+        </w:rPr>
+      </w:pPr>
+      <w:r>
+        <w:rPr>
+          <w:rFonts w:ascii="Times New Roman" w:hAnsi="Times New Roman" w:cs="Times New Roman"/>
+          <w:noProof/>
+          <w:color w:val="000000"/>
+          <w:kern w:val="0"/>
+          <w:sz w:val="28"/>
+          <w:szCs w:val="28"/>
+        </w:rPr>
+        <w:tab/>
+      </w:r>
       <w:r>
         <w:rPr>
           <w:rFonts w:ascii="Times New Roman" w:hAnsi="Times New Roman" w:cs="Times New Roman"/>
@@ -14595,6 +15702,28 @@
           <w:sz w:val="28"/>
           <w:szCs w:val="28"/>
         </w:rPr>
+        <w:t>for</w:t>
+      </w:r>
+      <w:r>
+        <w:rPr>
+          <w:rFonts w:ascii="Times New Roman" w:hAnsi="Times New Roman" w:cs="Times New Roman"/>
+          <w:noProof/>
+          <w:color w:val="000000"/>
+          <w:kern w:val="0"/>
+          <w:sz w:val="28"/>
+          <w:szCs w:val="28"/>
+        </w:rPr>
+        <w:t xml:space="preserve"> (</w:t>
+      </w:r>
+      <w:r>
+        <w:rPr>
+          <w:rFonts w:ascii="Times New Roman" w:hAnsi="Times New Roman" w:cs="Times New Roman"/>
+          <w:noProof/>
+          <w:color w:val="0000FF"/>
+          <w:kern w:val="0"/>
+          <w:sz w:val="28"/>
+          <w:szCs w:val="28"/>
+        </w:rPr>
         <w:t>int</w:t>
       </w:r>
       <w:r>
@@ -14606,40 +15735,85 @@
           <w:sz w:val="28"/>
           <w:szCs w:val="28"/>
         </w:rPr>
-        <w:t xml:space="preserve"> range = B - A;</w:t>
-      </w:r>
-    </w:p>
-    <w:p>
-      <w:pPr>
-        <w:autoSpaceDE w:val="0"/>
-        <w:autoSpaceDN w:val="0"/>
-        <w:adjustRightInd w:val="0"/>
-        <w:spacing w:after="0" w:line="240" w:lineRule="auto"/>
-        <w:rPr>
-          <w:rFonts w:ascii="Times New Roman" w:hAnsi="Times New Roman" w:cs="Times New Roman"/>
-          <w:noProof/>
-          <w:color w:val="000000"/>
-          <w:kern w:val="0"/>
-          <w:sz w:val="28"/>
-          <w:szCs w:val="28"/>
-        </w:rPr>
-      </w:pPr>
-    </w:p>
-    <w:p>
-      <w:pPr>
-        <w:autoSpaceDE w:val="0"/>
-        <w:autoSpaceDN w:val="0"/>
-        <w:adjustRightInd w:val="0"/>
-        <w:spacing w:after="0" w:line="240" w:lineRule="auto"/>
-        <w:rPr>
-          <w:rFonts w:ascii="Times New Roman" w:hAnsi="Times New Roman" w:cs="Times New Roman"/>
-          <w:noProof/>
-          <w:color w:val="000000"/>
-          <w:kern w:val="0"/>
-          <w:sz w:val="28"/>
-          <w:szCs w:val="28"/>
-        </w:rPr>
-      </w:pPr>
+        <w:t xml:space="preserve"> j = 0; j &lt; 10; j++)</w:t>
+      </w:r>
+    </w:p>
+    <w:p>
+      <w:pPr>
+        <w:autoSpaceDE w:val="0"/>
+        <w:autoSpaceDN w:val="0"/>
+        <w:adjustRightInd w:val="0"/>
+        <w:spacing w:after="0" w:line="240" w:lineRule="auto"/>
+        <w:rPr>
+          <w:rFonts w:ascii="Times New Roman" w:hAnsi="Times New Roman" w:cs="Times New Roman"/>
+          <w:noProof/>
+          <w:color w:val="000000"/>
+          <w:kern w:val="0"/>
+          <w:sz w:val="28"/>
+          <w:szCs w:val="28"/>
+        </w:rPr>
+      </w:pPr>
+      <w:r>
+        <w:rPr>
+          <w:rFonts w:ascii="Times New Roman" w:hAnsi="Times New Roman" w:cs="Times New Roman"/>
+          <w:noProof/>
+          <w:color w:val="000000"/>
+          <w:kern w:val="0"/>
+          <w:sz w:val="28"/>
+          <w:szCs w:val="28"/>
+        </w:rPr>
+        <w:tab/>
+      </w:r>
+      <w:r>
+        <w:rPr>
+          <w:rFonts w:ascii="Times New Roman" w:hAnsi="Times New Roman" w:cs="Times New Roman"/>
+          <w:noProof/>
+          <w:color w:val="000000"/>
+          <w:kern w:val="0"/>
+          <w:sz w:val="28"/>
+          <w:szCs w:val="28"/>
+        </w:rPr>
+        <w:tab/>
+        <w:t>{</w:t>
+      </w:r>
+    </w:p>
+    <w:p>
+      <w:pPr>
+        <w:autoSpaceDE w:val="0"/>
+        <w:autoSpaceDN w:val="0"/>
+        <w:adjustRightInd w:val="0"/>
+        <w:spacing w:after="0" w:line="240" w:lineRule="auto"/>
+        <w:rPr>
+          <w:rFonts w:ascii="Times New Roman" w:hAnsi="Times New Roman" w:cs="Times New Roman"/>
+          <w:noProof/>
+          <w:color w:val="000000"/>
+          <w:kern w:val="0"/>
+          <w:sz w:val="28"/>
+          <w:szCs w:val="28"/>
+        </w:rPr>
+      </w:pPr>
+      <w:r>
+        <w:rPr>
+          <w:rFonts w:ascii="Times New Roman" w:hAnsi="Times New Roman" w:cs="Times New Roman"/>
+          <w:noProof/>
+          <w:color w:val="000000"/>
+          <w:kern w:val="0"/>
+          <w:sz w:val="28"/>
+          <w:szCs w:val="28"/>
+        </w:rPr>
+        <w:tab/>
+      </w:r>
+      <w:r>
+        <w:rPr>
+          <w:rFonts w:ascii="Times New Roman" w:hAnsi="Times New Roman" w:cs="Times New Roman"/>
+          <w:noProof/>
+          <w:color w:val="000000"/>
+          <w:kern w:val="0"/>
+          <w:sz w:val="28"/>
+          <w:szCs w:val="28"/>
+        </w:rPr>
+        <w:tab/>
+      </w:r>
       <w:r>
         <w:rPr>
           <w:rFonts w:ascii="Times New Roman" w:hAnsi="Times New Roman" w:cs="Times New Roman"/>
@@ -14660,18 +15834,129 @@
           <w:sz w:val="28"/>
           <w:szCs w:val="28"/>
         </w:rPr>
-        <w:t>for</w:t>
-      </w:r>
-      <w:r>
-        <w:rPr>
-          <w:rFonts w:ascii="Times New Roman" w:hAnsi="Times New Roman" w:cs="Times New Roman"/>
-          <w:noProof/>
-          <w:color w:val="000000"/>
-          <w:kern w:val="0"/>
-          <w:sz w:val="28"/>
-          <w:szCs w:val="28"/>
-        </w:rPr>
-        <w:t xml:space="preserve"> (</w:t>
+        <w:t>if</w:t>
+      </w:r>
+      <w:r>
+        <w:rPr>
+          <w:rFonts w:ascii="Times New Roman" w:hAnsi="Times New Roman" w:cs="Times New Roman"/>
+          <w:noProof/>
+          <w:color w:val="000000"/>
+          <w:kern w:val="0"/>
+          <w:sz w:val="28"/>
+          <w:szCs w:val="28"/>
+        </w:rPr>
+        <w:t xml:space="preserve"> (array[i][j] &lt; 0)</w:t>
+      </w:r>
+    </w:p>
+    <w:p>
+      <w:pPr>
+        <w:autoSpaceDE w:val="0"/>
+        <w:autoSpaceDN w:val="0"/>
+        <w:adjustRightInd w:val="0"/>
+        <w:spacing w:after="0" w:line="240" w:lineRule="auto"/>
+        <w:rPr>
+          <w:rFonts w:ascii="Times New Roman" w:hAnsi="Times New Roman" w:cs="Times New Roman"/>
+          <w:noProof/>
+          <w:color w:val="000000"/>
+          <w:kern w:val="0"/>
+          <w:sz w:val="28"/>
+          <w:szCs w:val="28"/>
+        </w:rPr>
+      </w:pPr>
+      <w:r>
+        <w:rPr>
+          <w:rFonts w:ascii="Times New Roman" w:hAnsi="Times New Roman" w:cs="Times New Roman"/>
+          <w:noProof/>
+          <w:color w:val="000000"/>
+          <w:kern w:val="0"/>
+          <w:sz w:val="28"/>
+          <w:szCs w:val="28"/>
+        </w:rPr>
+        <w:tab/>
+      </w:r>
+      <w:r>
+        <w:rPr>
+          <w:rFonts w:ascii="Times New Roman" w:hAnsi="Times New Roman" w:cs="Times New Roman"/>
+          <w:noProof/>
+          <w:color w:val="000000"/>
+          <w:kern w:val="0"/>
+          <w:sz w:val="28"/>
+          <w:szCs w:val="28"/>
+        </w:rPr>
+        <w:tab/>
+      </w:r>
+      <w:r>
+        <w:rPr>
+          <w:rFonts w:ascii="Times New Roman" w:hAnsi="Times New Roman" w:cs="Times New Roman"/>
+          <w:noProof/>
+          <w:color w:val="000000"/>
+          <w:kern w:val="0"/>
+          <w:sz w:val="28"/>
+          <w:szCs w:val="28"/>
+        </w:rPr>
+        <w:tab/>
+        <w:t>{</w:t>
+      </w:r>
+    </w:p>
+    <w:p>
+      <w:pPr>
+        <w:autoSpaceDE w:val="0"/>
+        <w:autoSpaceDN w:val="0"/>
+        <w:adjustRightInd w:val="0"/>
+        <w:spacing w:after="0" w:line="240" w:lineRule="auto"/>
+        <w:rPr>
+          <w:rFonts w:ascii="Times New Roman" w:hAnsi="Times New Roman" w:cs="Times New Roman"/>
+          <w:noProof/>
+          <w:color w:val="000000"/>
+          <w:kern w:val="0"/>
+          <w:sz w:val="28"/>
+          <w:szCs w:val="28"/>
+        </w:rPr>
+      </w:pPr>
+      <w:r>
+        <w:rPr>
+          <w:rFonts w:ascii="Times New Roman" w:hAnsi="Times New Roman" w:cs="Times New Roman"/>
+          <w:noProof/>
+          <w:color w:val="000000"/>
+          <w:kern w:val="0"/>
+          <w:sz w:val="28"/>
+          <w:szCs w:val="28"/>
+        </w:rPr>
+        <w:tab/>
+      </w:r>
+      <w:r>
+        <w:rPr>
+          <w:rFonts w:ascii="Times New Roman" w:hAnsi="Times New Roman" w:cs="Times New Roman"/>
+          <w:noProof/>
+          <w:color w:val="000000"/>
+          <w:kern w:val="0"/>
+          <w:sz w:val="28"/>
+          <w:szCs w:val="28"/>
+        </w:rPr>
+        <w:tab/>
+      </w:r>
+      <w:r>
+        <w:rPr>
+          <w:rFonts w:ascii="Times New Roman" w:hAnsi="Times New Roman" w:cs="Times New Roman"/>
+          <w:noProof/>
+          <w:color w:val="000000"/>
+          <w:kern w:val="0"/>
+          <w:sz w:val="28"/>
+          <w:szCs w:val="28"/>
+        </w:rPr>
+        <w:tab/>
+      </w:r>
+      <w:r>
+        <w:rPr>
+          <w:rFonts w:ascii="Times New Roman" w:hAnsi="Times New Roman" w:cs="Times New Roman"/>
+          <w:noProof/>
+          <w:color w:val="000000"/>
+          <w:kern w:val="0"/>
+          <w:sz w:val="28"/>
+          <w:szCs w:val="28"/>
+        </w:rPr>
+        <w:tab/>
+        <w:t xml:space="preserve">isNegative = </w:t>
       </w:r>
       <w:r>
         <w:rPr>
@@ -14682,63 +15967,57 @@
           <w:sz w:val="28"/>
           <w:szCs w:val="28"/>
         </w:rPr>
-        <w:t>int</w:t>
-      </w:r>
-      <w:r>
-        <w:rPr>
-          <w:rFonts w:ascii="Times New Roman" w:hAnsi="Times New Roman" w:cs="Times New Roman"/>
-          <w:noProof/>
-          <w:color w:val="000000"/>
-          <w:kern w:val="0"/>
-          <w:sz w:val="28"/>
-          <w:szCs w:val="28"/>
-        </w:rPr>
-        <w:t xml:space="preserve"> i = 0; i &lt; 10; i++)</w:t>
-      </w:r>
-    </w:p>
-    <w:p>
-      <w:pPr>
-        <w:autoSpaceDE w:val="0"/>
-        <w:autoSpaceDN w:val="0"/>
-        <w:adjustRightInd w:val="0"/>
-        <w:spacing w:after="0" w:line="240" w:lineRule="auto"/>
-        <w:rPr>
-          <w:rFonts w:ascii="Times New Roman" w:hAnsi="Times New Roman" w:cs="Times New Roman"/>
-          <w:noProof/>
-          <w:color w:val="000000"/>
-          <w:kern w:val="0"/>
-          <w:sz w:val="28"/>
-          <w:szCs w:val="28"/>
-        </w:rPr>
-      </w:pPr>
-      <w:r>
-        <w:rPr>
-          <w:rFonts w:ascii="Times New Roman" w:hAnsi="Times New Roman" w:cs="Times New Roman"/>
-          <w:noProof/>
-          <w:color w:val="000000"/>
-          <w:kern w:val="0"/>
-          <w:sz w:val="28"/>
-          <w:szCs w:val="28"/>
-        </w:rPr>
-        <w:tab/>
-        <w:t>{</w:t>
-      </w:r>
-    </w:p>
-    <w:p>
-      <w:pPr>
-        <w:autoSpaceDE w:val="0"/>
-        <w:autoSpaceDN w:val="0"/>
-        <w:adjustRightInd w:val="0"/>
-        <w:spacing w:after="0" w:line="240" w:lineRule="auto"/>
-        <w:rPr>
-          <w:rFonts w:ascii="Times New Roman" w:hAnsi="Times New Roman" w:cs="Times New Roman"/>
-          <w:noProof/>
-          <w:color w:val="000000"/>
-          <w:kern w:val="0"/>
-          <w:sz w:val="28"/>
-          <w:szCs w:val="28"/>
-        </w:rPr>
-      </w:pPr>
+        <w:t>true</w:t>
+      </w:r>
+      <w:r>
+        <w:rPr>
+          <w:rFonts w:ascii="Times New Roman" w:hAnsi="Times New Roman" w:cs="Times New Roman"/>
+          <w:noProof/>
+          <w:color w:val="000000"/>
+          <w:kern w:val="0"/>
+          <w:sz w:val="28"/>
+          <w:szCs w:val="28"/>
+        </w:rPr>
+        <w:t>;</w:t>
+      </w:r>
+    </w:p>
+    <w:p>
+      <w:pPr>
+        <w:autoSpaceDE w:val="0"/>
+        <w:autoSpaceDN w:val="0"/>
+        <w:adjustRightInd w:val="0"/>
+        <w:spacing w:after="0" w:line="240" w:lineRule="auto"/>
+        <w:rPr>
+          <w:rFonts w:ascii="Times New Roman" w:hAnsi="Times New Roman" w:cs="Times New Roman"/>
+          <w:noProof/>
+          <w:color w:val="000000"/>
+          <w:kern w:val="0"/>
+          <w:sz w:val="28"/>
+          <w:szCs w:val="28"/>
+        </w:rPr>
+      </w:pPr>
+      <w:r>
+        <w:rPr>
+          <w:rFonts w:ascii="Times New Roman" w:hAnsi="Times New Roman" w:cs="Times New Roman"/>
+          <w:noProof/>
+          <w:color w:val="000000"/>
+          <w:kern w:val="0"/>
+          <w:sz w:val="28"/>
+          <w:szCs w:val="28"/>
+        </w:rPr>
+        <w:tab/>
+      </w:r>
+      <w:r>
+        <w:rPr>
+          <w:rFonts w:ascii="Times New Roman" w:hAnsi="Times New Roman" w:cs="Times New Roman"/>
+          <w:noProof/>
+          <w:color w:val="000000"/>
+          <w:kern w:val="0"/>
+          <w:sz w:val="28"/>
+          <w:szCs w:val="28"/>
+        </w:rPr>
+        <w:tab/>
+      </w:r>
       <w:r>
         <w:rPr>
           <w:rFonts w:ascii="Times New Roman" w:hAnsi="Times New Roman" w:cs="Times New Roman"/>
@@ -14770,146 +16049,45 @@
           <w:sz w:val="28"/>
           <w:szCs w:val="28"/>
         </w:rPr>
-        <w:t>for</w:t>
-      </w:r>
-      <w:r>
-        <w:rPr>
-          <w:rFonts w:ascii="Times New Roman" w:hAnsi="Times New Roman" w:cs="Times New Roman"/>
-          <w:noProof/>
-          <w:color w:val="000000"/>
-          <w:kern w:val="0"/>
-          <w:sz w:val="28"/>
-          <w:szCs w:val="28"/>
-        </w:rPr>
-        <w:t xml:space="preserve"> (</w:t>
-      </w:r>
-      <w:r>
-        <w:rPr>
-          <w:rFonts w:ascii="Times New Roman" w:hAnsi="Times New Roman" w:cs="Times New Roman"/>
-          <w:noProof/>
-          <w:color w:val="0000FF"/>
-          <w:kern w:val="0"/>
-          <w:sz w:val="28"/>
-          <w:szCs w:val="28"/>
-        </w:rPr>
-        <w:t>int</w:t>
-      </w:r>
-      <w:r>
-        <w:rPr>
-          <w:rFonts w:ascii="Times New Roman" w:hAnsi="Times New Roman" w:cs="Times New Roman"/>
-          <w:noProof/>
-          <w:color w:val="000000"/>
-          <w:kern w:val="0"/>
-          <w:sz w:val="28"/>
-          <w:szCs w:val="28"/>
-        </w:rPr>
-        <w:t xml:space="preserve"> j = 0; j &lt; 10; j++)</w:t>
-      </w:r>
-    </w:p>
-    <w:p>
-      <w:pPr>
-        <w:autoSpaceDE w:val="0"/>
-        <w:autoSpaceDN w:val="0"/>
-        <w:adjustRightInd w:val="0"/>
-        <w:spacing w:after="0" w:line="240" w:lineRule="auto"/>
-        <w:rPr>
-          <w:rFonts w:ascii="Times New Roman" w:hAnsi="Times New Roman" w:cs="Times New Roman"/>
-          <w:noProof/>
-          <w:color w:val="000000"/>
-          <w:kern w:val="0"/>
-          <w:sz w:val="28"/>
-          <w:szCs w:val="28"/>
-        </w:rPr>
-      </w:pPr>
-      <w:r>
-        <w:rPr>
-          <w:rFonts w:ascii="Times New Roman" w:hAnsi="Times New Roman" w:cs="Times New Roman"/>
-          <w:noProof/>
-          <w:color w:val="000000"/>
-          <w:kern w:val="0"/>
-          <w:sz w:val="28"/>
-          <w:szCs w:val="28"/>
-        </w:rPr>
-        <w:tab/>
-      </w:r>
-      <w:r>
-        <w:rPr>
-          <w:rFonts w:ascii="Times New Roman" w:hAnsi="Times New Roman" w:cs="Times New Roman"/>
-          <w:noProof/>
-          <w:color w:val="000000"/>
-          <w:kern w:val="0"/>
-          <w:sz w:val="28"/>
-          <w:szCs w:val="28"/>
-        </w:rPr>
-        <w:tab/>
-        <w:t>{</w:t>
-      </w:r>
-    </w:p>
-    <w:p>
-      <w:pPr>
-        <w:autoSpaceDE w:val="0"/>
-        <w:autoSpaceDN w:val="0"/>
-        <w:adjustRightInd w:val="0"/>
-        <w:spacing w:after="0" w:line="240" w:lineRule="auto"/>
-        <w:rPr>
-          <w:rFonts w:ascii="Times New Roman" w:hAnsi="Times New Roman" w:cs="Times New Roman"/>
-          <w:noProof/>
-          <w:color w:val="000000"/>
-          <w:kern w:val="0"/>
-          <w:sz w:val="28"/>
-          <w:szCs w:val="28"/>
-        </w:rPr>
-      </w:pPr>
-      <w:r>
-        <w:rPr>
-          <w:rFonts w:ascii="Times New Roman" w:hAnsi="Times New Roman" w:cs="Times New Roman"/>
-          <w:noProof/>
-          <w:color w:val="000000"/>
-          <w:kern w:val="0"/>
-          <w:sz w:val="28"/>
-          <w:szCs w:val="28"/>
-        </w:rPr>
-        <w:tab/>
-      </w:r>
-      <w:r>
-        <w:rPr>
-          <w:rFonts w:ascii="Times New Roman" w:hAnsi="Times New Roman" w:cs="Times New Roman"/>
-          <w:noProof/>
-          <w:color w:val="000000"/>
-          <w:kern w:val="0"/>
-          <w:sz w:val="28"/>
-          <w:szCs w:val="28"/>
-        </w:rPr>
-        <w:tab/>
-      </w:r>
-      <w:r>
-        <w:rPr>
-          <w:rFonts w:ascii="Times New Roman" w:hAnsi="Times New Roman" w:cs="Times New Roman"/>
-          <w:noProof/>
-          <w:color w:val="000000"/>
-          <w:kern w:val="0"/>
-          <w:sz w:val="28"/>
-          <w:szCs w:val="28"/>
-        </w:rPr>
-        <w:tab/>
-        <w:t>array[i][j] = rand() % range + A;</w:t>
-      </w:r>
-    </w:p>
-    <w:p>
-      <w:pPr>
-        <w:autoSpaceDE w:val="0"/>
-        <w:autoSpaceDN w:val="0"/>
-        <w:adjustRightInd w:val="0"/>
-        <w:spacing w:after="0" w:line="240" w:lineRule="auto"/>
-        <w:rPr>
-          <w:rFonts w:ascii="Times New Roman" w:hAnsi="Times New Roman" w:cs="Times New Roman"/>
-          <w:noProof/>
-          <w:color w:val="000000"/>
-          <w:kern w:val="0"/>
-          <w:sz w:val="28"/>
-          <w:szCs w:val="28"/>
-        </w:rPr>
-      </w:pPr>
+        <w:t>break</w:t>
+      </w:r>
+      <w:r>
+        <w:rPr>
+          <w:rFonts w:ascii="Times New Roman" w:hAnsi="Times New Roman" w:cs="Times New Roman"/>
+          <w:noProof/>
+          <w:color w:val="000000"/>
+          <w:kern w:val="0"/>
+          <w:sz w:val="28"/>
+          <w:szCs w:val="28"/>
+        </w:rPr>
+        <w:t>;</w:t>
+      </w:r>
+    </w:p>
+    <w:p>
+      <w:pPr>
+        <w:autoSpaceDE w:val="0"/>
+        <w:autoSpaceDN w:val="0"/>
+        <w:adjustRightInd w:val="0"/>
+        <w:spacing w:after="0" w:line="240" w:lineRule="auto"/>
+        <w:rPr>
+          <w:rFonts w:ascii="Times New Roman" w:hAnsi="Times New Roman" w:cs="Times New Roman"/>
+          <w:color w:val="000000"/>
+          <w:kern w:val="0"/>
+          <w:sz w:val="28"/>
+          <w:szCs w:val="28"/>
+        </w:rPr>
+      </w:pPr>
+      <w:r>
+        <w:rPr>
+          <w:rFonts w:ascii="Times New Roman" w:hAnsi="Times New Roman" w:cs="Times New Roman"/>
+          <w:noProof/>
+          <w:color w:val="000000"/>
+          <w:kern w:val="0"/>
+          <w:sz w:val="28"/>
+          <w:szCs w:val="28"/>
+        </w:rPr>
+        <w:tab/>
+      </w:r>
       <w:r>
         <w:rPr>
           <w:rFonts w:ascii="Times New Roman" w:hAnsi="Times New Roman" w:cs="Times New Roman"/>
@@ -14933,26 +16111,98 @@
         <w:tab/>
         <w:t>}</w:t>
       </w:r>
-    </w:p>
-    <w:p>
-      <w:pPr>
-        <w:autoSpaceDE w:val="0"/>
-        <w:autoSpaceDN w:val="0"/>
-        <w:adjustRightInd w:val="0"/>
-        <w:spacing w:after="0" w:line="240" w:lineRule="auto"/>
-        <w:rPr>
-          <w:rFonts w:ascii="Times New Roman" w:hAnsi="Times New Roman" w:cs="Times New Roman"/>
-          <w:noProof/>
-          <w:color w:val="000000"/>
-          <w:kern w:val="0"/>
-          <w:sz w:val="28"/>
-          <w:szCs w:val="28"/>
-        </w:rPr>
-      </w:pPr>
-      <w:r>
-        <w:rPr>
-          <w:rFonts w:ascii="Times New Roman" w:hAnsi="Times New Roman" w:cs="Times New Roman"/>
-          <w:noProof/>
+      <w:r>
+        <w:rPr>
+          <w:rFonts w:ascii="Times New Roman" w:hAnsi="Times New Roman" w:cs="Times New Roman"/>
+          <w:noProof/>
+          <w:color w:val="000000"/>
+          <w:kern w:val="0"/>
+          <w:sz w:val="28"/>
+          <w:szCs w:val="28"/>
+        </w:rPr>
+        <w:tab/>
+      </w:r>
+      <w:r>
+        <w:rPr>
+          <w:rFonts w:ascii="Times New Roman" w:hAnsi="Times New Roman" w:cs="Times New Roman"/>
+          <w:noProof/>
+          <w:color w:val="000000"/>
+          <w:kern w:val="0"/>
+          <w:sz w:val="28"/>
+          <w:szCs w:val="28"/>
+        </w:rPr>
+        <w:tab/>
+      </w:r>
+      <w:r>
+        <w:rPr>
+          <w:rFonts w:ascii="Times New Roman" w:hAnsi="Times New Roman" w:cs="Times New Roman"/>
+          <w:noProof/>
+          <w:color w:val="000000"/>
+          <w:kern w:val="0"/>
+          <w:sz w:val="28"/>
+          <w:szCs w:val="28"/>
+        </w:rPr>
+        <w:tab/>
+      </w:r>
+      <w:r>
+        <w:rPr>
+          <w:rFonts w:ascii="Times New Roman" w:hAnsi="Times New Roman" w:cs="Times New Roman"/>
+          <w:noProof/>
+          <w:color w:val="000000"/>
+          <w:kern w:val="0"/>
+          <w:sz w:val="28"/>
+          <w:szCs w:val="28"/>
+        </w:rPr>
+        <w:tab/>
+      </w:r>
+      <w:r>
+        <w:rPr>
+          <w:rFonts w:ascii="Times New Roman" w:hAnsi="Times New Roman" w:cs="Times New Roman"/>
+          <w:color w:val="000000"/>
+          <w:kern w:val="0"/>
+          <w:sz w:val="28"/>
+          <w:szCs w:val="28"/>
+        </w:rPr>
+        <w:tab/>
+      </w:r>
+      <w:r>
+        <w:rPr>
+          <w:rFonts w:ascii="Times New Roman" w:hAnsi="Times New Roman" w:cs="Times New Roman"/>
+          <w:color w:val="000000"/>
+          <w:kern w:val="0"/>
+          <w:sz w:val="28"/>
+          <w:szCs w:val="28"/>
+        </w:rPr>
+        <w:tab/>
+      </w:r>
+    </w:p>
+    <w:p>
+      <w:pPr>
+        <w:autoSpaceDE w:val="0"/>
+        <w:autoSpaceDN w:val="0"/>
+        <w:adjustRightInd w:val="0"/>
+        <w:spacing w:after="0" w:line="240" w:lineRule="auto"/>
+        <w:rPr>
+          <w:rFonts w:ascii="Times New Roman" w:hAnsi="Times New Roman" w:cs="Times New Roman"/>
+          <w:color w:val="000000"/>
+          <w:kern w:val="0"/>
+          <w:sz w:val="28"/>
+          <w:szCs w:val="28"/>
+        </w:rPr>
+      </w:pPr>
+      <w:r>
+        <w:rPr>
+          <w:rFonts w:ascii="Times New Roman" w:hAnsi="Times New Roman" w:cs="Times New Roman"/>
+          <w:color w:val="000000"/>
+          <w:kern w:val="0"/>
+          <w:sz w:val="28"/>
+          <w:szCs w:val="28"/>
+        </w:rPr>
+        <w:tab/>
+      </w:r>
+      <w:r>
+        <w:rPr>
+          <w:rFonts w:ascii="Times New Roman" w:hAnsi="Times New Roman" w:cs="Times New Roman"/>
           <w:color w:val="000000"/>
           <w:kern w:val="0"/>
           <w:sz w:val="28"/>
@@ -14970,1494 +16220,37 @@
         <w:spacing w:after="0" w:line="240" w:lineRule="auto"/>
         <w:rPr>
           <w:rFonts w:ascii="Times New Roman" w:hAnsi="Times New Roman" w:cs="Times New Roman"/>
-          <w:noProof/>
-          <w:color w:val="000000"/>
-          <w:kern w:val="0"/>
-          <w:sz w:val="28"/>
-          <w:szCs w:val="28"/>
-        </w:rPr>
-      </w:pPr>
-    </w:p>
-    <w:p>
-      <w:pPr>
-        <w:autoSpaceDE w:val="0"/>
-        <w:autoSpaceDN w:val="0"/>
-        <w:adjustRightInd w:val="0"/>
-        <w:spacing w:after="0" w:line="240" w:lineRule="auto"/>
-        <w:rPr>
-          <w:rFonts w:ascii="Times New Roman" w:hAnsi="Times New Roman" w:cs="Times New Roman"/>
-          <w:noProof/>
-          <w:color w:val="000000"/>
-          <w:kern w:val="0"/>
-          <w:sz w:val="28"/>
-          <w:szCs w:val="28"/>
-        </w:rPr>
-      </w:pPr>
-      <w:r>
-        <w:rPr>
-          <w:rFonts w:ascii="Times New Roman" w:hAnsi="Times New Roman" w:cs="Times New Roman"/>
-          <w:noProof/>
-          <w:color w:val="000000"/>
-          <w:kern w:val="0"/>
-          <w:sz w:val="28"/>
-          <w:szCs w:val="28"/>
-        </w:rPr>
-        <w:tab/>
-      </w:r>
-      <w:r>
-        <w:rPr>
-          <w:rFonts w:ascii="Times New Roman" w:hAnsi="Times New Roman" w:cs="Times New Roman"/>
-          <w:noProof/>
-          <w:color w:val="0000FF"/>
-          <w:kern w:val="0"/>
-          <w:sz w:val="28"/>
-          <w:szCs w:val="28"/>
-        </w:rPr>
-        <w:t>int</w:t>
-      </w:r>
-      <w:r>
-        <w:rPr>
-          <w:rFonts w:ascii="Times New Roman" w:hAnsi="Times New Roman" w:cs="Times New Roman"/>
-          <w:noProof/>
-          <w:color w:val="000000"/>
-          <w:kern w:val="0"/>
-          <w:sz w:val="28"/>
-          <w:szCs w:val="28"/>
-        </w:rPr>
-        <w:t xml:space="preserve"> count = 10;</w:t>
-      </w:r>
-    </w:p>
-    <w:p>
-      <w:pPr>
-        <w:autoSpaceDE w:val="0"/>
-        <w:autoSpaceDN w:val="0"/>
-        <w:adjustRightInd w:val="0"/>
-        <w:spacing w:after="0" w:line="240" w:lineRule="auto"/>
-        <w:rPr>
-          <w:rFonts w:ascii="Times New Roman" w:hAnsi="Times New Roman" w:cs="Times New Roman"/>
-          <w:color w:val="000000"/>
-          <w:kern w:val="0"/>
-          <w:sz w:val="28"/>
-          <w:szCs w:val="28"/>
-        </w:rPr>
-      </w:pPr>
-      <w:r>
-        <w:rPr>
-          <w:rFonts w:ascii="Times New Roman" w:hAnsi="Times New Roman" w:cs="Times New Roman"/>
-          <w:color w:val="000000"/>
-          <w:kern w:val="0"/>
-          <w:sz w:val="28"/>
-          <w:szCs w:val="28"/>
-        </w:rPr>
-        <w:tab/>
-      </w:r>
-      <w:r>
-        <w:rPr>
-          <w:rFonts w:ascii="Times New Roman" w:hAnsi="Times New Roman" w:cs="Times New Roman"/>
-          <w:color w:val="0000FF"/>
-          <w:kern w:val="0"/>
-          <w:sz w:val="28"/>
-          <w:szCs w:val="28"/>
-        </w:rPr>
-        <w:t>for</w:t>
-      </w:r>
-      <w:r>
-        <w:rPr>
-          <w:rFonts w:ascii="Times New Roman" w:hAnsi="Times New Roman" w:cs="Times New Roman"/>
-          <w:color w:val="000000"/>
-          <w:kern w:val="0"/>
-          <w:sz w:val="28"/>
-          <w:szCs w:val="28"/>
-        </w:rPr>
-        <w:t xml:space="preserve"> (</w:t>
-      </w:r>
-      <w:r>
-        <w:rPr>
-          <w:rFonts w:ascii="Times New Roman" w:hAnsi="Times New Roman" w:cs="Times New Roman"/>
-          <w:color w:val="0000FF"/>
-          <w:kern w:val="0"/>
-          <w:sz w:val="28"/>
-          <w:szCs w:val="28"/>
-        </w:rPr>
-        <w:t>int</w:t>
-      </w:r>
-      <w:r>
-        <w:rPr>
-          <w:rFonts w:ascii="Times New Roman" w:hAnsi="Times New Roman" w:cs="Times New Roman"/>
-          <w:color w:val="000000"/>
-          <w:kern w:val="0"/>
-          <w:sz w:val="28"/>
-          <w:szCs w:val="28"/>
-        </w:rPr>
-        <w:t xml:space="preserve"> </w:t>
-      </w:r>
-      <w:proofErr w:type="spellStart"/>
-      <w:r>
-        <w:rPr>
-          <w:rFonts w:ascii="Times New Roman" w:hAnsi="Times New Roman" w:cs="Times New Roman"/>
-          <w:color w:val="000000"/>
-          <w:kern w:val="0"/>
-          <w:sz w:val="28"/>
-          <w:szCs w:val="28"/>
-        </w:rPr>
-        <w:t>i</w:t>
-      </w:r>
-      <w:proofErr w:type="spellEnd"/>
-      <w:r>
-        <w:rPr>
-          <w:rFonts w:ascii="Times New Roman" w:hAnsi="Times New Roman" w:cs="Times New Roman"/>
-          <w:color w:val="000000"/>
-          <w:kern w:val="0"/>
-          <w:sz w:val="28"/>
-          <w:szCs w:val="28"/>
-        </w:rPr>
-        <w:t xml:space="preserve"> = 0; </w:t>
-      </w:r>
-      <w:proofErr w:type="spellStart"/>
-      <w:r>
-        <w:rPr>
-          <w:rFonts w:ascii="Times New Roman" w:hAnsi="Times New Roman" w:cs="Times New Roman"/>
-          <w:color w:val="000000"/>
-          <w:kern w:val="0"/>
-          <w:sz w:val="28"/>
-          <w:szCs w:val="28"/>
-        </w:rPr>
-        <w:t>i</w:t>
-      </w:r>
-      <w:proofErr w:type="spellEnd"/>
-      <w:r>
-        <w:rPr>
-          <w:rFonts w:ascii="Times New Roman" w:hAnsi="Times New Roman" w:cs="Times New Roman"/>
-          <w:color w:val="000000"/>
-          <w:kern w:val="0"/>
-          <w:sz w:val="28"/>
-          <w:szCs w:val="28"/>
-        </w:rPr>
-        <w:t xml:space="preserve"> &lt; 10; </w:t>
-      </w:r>
-      <w:proofErr w:type="spellStart"/>
-      <w:r>
-        <w:rPr>
-          <w:rFonts w:ascii="Times New Roman" w:hAnsi="Times New Roman" w:cs="Times New Roman"/>
-          <w:color w:val="000000"/>
-          <w:kern w:val="0"/>
-          <w:sz w:val="28"/>
-          <w:szCs w:val="28"/>
-        </w:rPr>
-        <w:t>i</w:t>
-      </w:r>
-      <w:proofErr w:type="spellEnd"/>
-      <w:r>
-        <w:rPr>
-          <w:rFonts w:ascii="Times New Roman" w:hAnsi="Times New Roman" w:cs="Times New Roman"/>
-          <w:color w:val="000000"/>
-          <w:kern w:val="0"/>
-          <w:sz w:val="28"/>
-          <w:szCs w:val="28"/>
-        </w:rPr>
-        <w:t>++)</w:t>
-      </w:r>
-    </w:p>
-    <w:p>
-      <w:pPr>
-        <w:autoSpaceDE w:val="0"/>
-        <w:autoSpaceDN w:val="0"/>
-        <w:adjustRightInd w:val="0"/>
-        <w:spacing w:after="0" w:line="240" w:lineRule="auto"/>
-        <w:rPr>
-          <w:rFonts w:ascii="Times New Roman" w:hAnsi="Times New Roman" w:cs="Times New Roman"/>
-          <w:color w:val="000000"/>
-          <w:kern w:val="0"/>
-          <w:sz w:val="28"/>
-          <w:szCs w:val="28"/>
-        </w:rPr>
-      </w:pPr>
-      <w:r>
-        <w:rPr>
-          <w:rFonts w:ascii="Times New Roman" w:hAnsi="Times New Roman" w:cs="Times New Roman"/>
-          <w:color w:val="000000"/>
-          <w:kern w:val="0"/>
-          <w:sz w:val="28"/>
-          <w:szCs w:val="28"/>
-        </w:rPr>
-        <w:tab/>
-        <w:t>{</w:t>
-      </w:r>
-    </w:p>
-    <w:p>
-      <w:pPr>
-        <w:autoSpaceDE w:val="0"/>
-        <w:autoSpaceDN w:val="0"/>
-        <w:adjustRightInd w:val="0"/>
-        <w:spacing w:after="0" w:line="240" w:lineRule="auto"/>
-        <w:rPr>
-          <w:rFonts w:ascii="Times New Roman" w:hAnsi="Times New Roman" w:cs="Times New Roman"/>
-          <w:color w:val="000000"/>
-          <w:kern w:val="0"/>
-          <w:sz w:val="28"/>
-          <w:szCs w:val="28"/>
-        </w:rPr>
-      </w:pPr>
-      <w:r>
-        <w:rPr>
-          <w:rFonts w:ascii="Times New Roman" w:hAnsi="Times New Roman" w:cs="Times New Roman"/>
-          <w:color w:val="000000"/>
-          <w:kern w:val="0"/>
-          <w:sz w:val="28"/>
-          <w:szCs w:val="28"/>
-        </w:rPr>
-        <w:tab/>
-      </w:r>
-      <w:r>
-        <w:rPr>
-          <w:rFonts w:ascii="Times New Roman" w:hAnsi="Times New Roman" w:cs="Times New Roman"/>
-          <w:color w:val="000000"/>
-          <w:kern w:val="0"/>
-          <w:sz w:val="28"/>
-          <w:szCs w:val="28"/>
-        </w:rPr>
-        <w:tab/>
-      </w:r>
-      <w:r>
-        <w:rPr>
-          <w:rFonts w:ascii="Times New Roman" w:hAnsi="Times New Roman" w:cs="Times New Roman"/>
-          <w:color w:val="0000FF"/>
-          <w:kern w:val="0"/>
-          <w:sz w:val="28"/>
-          <w:szCs w:val="28"/>
-        </w:rPr>
-        <w:t>for</w:t>
-      </w:r>
-      <w:r>
-        <w:rPr>
-          <w:rFonts w:ascii="Times New Roman" w:hAnsi="Times New Roman" w:cs="Times New Roman"/>
-          <w:color w:val="000000"/>
-          <w:kern w:val="0"/>
-          <w:sz w:val="28"/>
-          <w:szCs w:val="28"/>
-        </w:rPr>
-        <w:t xml:space="preserve"> (</w:t>
-      </w:r>
-      <w:r>
-        <w:rPr>
-          <w:rFonts w:ascii="Times New Roman" w:hAnsi="Times New Roman" w:cs="Times New Roman"/>
-          <w:color w:val="0000FF"/>
-          <w:kern w:val="0"/>
-          <w:sz w:val="28"/>
-          <w:szCs w:val="28"/>
-        </w:rPr>
-        <w:t>int</w:t>
-      </w:r>
-      <w:r>
-        <w:rPr>
-          <w:rFonts w:ascii="Times New Roman" w:hAnsi="Times New Roman" w:cs="Times New Roman"/>
-          <w:color w:val="000000"/>
-          <w:kern w:val="0"/>
-          <w:sz w:val="28"/>
-          <w:szCs w:val="28"/>
-        </w:rPr>
-        <w:t xml:space="preserve"> j = 0; j &lt; 10; </w:t>
-      </w:r>
-      <w:proofErr w:type="spellStart"/>
-      <w:r>
-        <w:rPr>
-          <w:rFonts w:ascii="Times New Roman" w:hAnsi="Times New Roman" w:cs="Times New Roman"/>
-          <w:color w:val="000000"/>
-          <w:kern w:val="0"/>
-          <w:sz w:val="28"/>
-          <w:szCs w:val="28"/>
-        </w:rPr>
-        <w:t>j++</w:t>
-      </w:r>
-      <w:proofErr w:type="spellEnd"/>
-      <w:r>
-        <w:rPr>
-          <w:rFonts w:ascii="Times New Roman" w:hAnsi="Times New Roman" w:cs="Times New Roman"/>
-          <w:color w:val="000000"/>
-          <w:kern w:val="0"/>
-          <w:sz w:val="28"/>
-          <w:szCs w:val="28"/>
-        </w:rPr>
-        <w:t>)</w:t>
-      </w:r>
-    </w:p>
-    <w:p>
-      <w:pPr>
-        <w:autoSpaceDE w:val="0"/>
-        <w:autoSpaceDN w:val="0"/>
-        <w:adjustRightInd w:val="0"/>
-        <w:spacing w:after="0" w:line="240" w:lineRule="auto"/>
-        <w:rPr>
-          <w:rFonts w:ascii="Times New Roman" w:hAnsi="Times New Roman" w:cs="Times New Roman"/>
-          <w:color w:val="000000"/>
-          <w:kern w:val="0"/>
-          <w:sz w:val="28"/>
-          <w:szCs w:val="28"/>
-        </w:rPr>
-      </w:pPr>
-      <w:r>
-        <w:rPr>
-          <w:rFonts w:ascii="Times New Roman" w:hAnsi="Times New Roman" w:cs="Times New Roman"/>
-          <w:color w:val="000000"/>
-          <w:kern w:val="0"/>
-          <w:sz w:val="28"/>
-          <w:szCs w:val="28"/>
-        </w:rPr>
-        <w:tab/>
-      </w:r>
-      <w:r>
-        <w:rPr>
-          <w:rFonts w:ascii="Times New Roman" w:hAnsi="Times New Roman" w:cs="Times New Roman"/>
-          <w:color w:val="000000"/>
-          <w:kern w:val="0"/>
-          <w:sz w:val="28"/>
-          <w:szCs w:val="28"/>
-        </w:rPr>
-        <w:tab/>
-        <w:t>{</w:t>
-      </w:r>
-    </w:p>
-    <w:p>
-      <w:pPr>
-        <w:autoSpaceDE w:val="0"/>
-        <w:autoSpaceDN w:val="0"/>
-        <w:adjustRightInd w:val="0"/>
-        <w:spacing w:after="0" w:line="240" w:lineRule="auto"/>
-        <w:rPr>
-          <w:rFonts w:ascii="Times New Roman" w:hAnsi="Times New Roman" w:cs="Times New Roman"/>
-          <w:color w:val="000000"/>
-          <w:kern w:val="0"/>
-          <w:sz w:val="28"/>
-          <w:szCs w:val="28"/>
-        </w:rPr>
-      </w:pPr>
-      <w:r>
-        <w:rPr>
-          <w:rFonts w:ascii="Times New Roman" w:hAnsi="Times New Roman" w:cs="Times New Roman"/>
-          <w:color w:val="000000"/>
-          <w:kern w:val="0"/>
-          <w:sz w:val="28"/>
-          <w:szCs w:val="28"/>
-        </w:rPr>
-        <w:tab/>
-      </w:r>
-      <w:r>
-        <w:rPr>
-          <w:rFonts w:ascii="Times New Roman" w:hAnsi="Times New Roman" w:cs="Times New Roman"/>
-          <w:color w:val="000000"/>
-          <w:kern w:val="0"/>
-          <w:sz w:val="28"/>
-          <w:szCs w:val="28"/>
-        </w:rPr>
-        <w:tab/>
-      </w:r>
-      <w:r>
-        <w:rPr>
-          <w:rFonts w:ascii="Times New Roman" w:hAnsi="Times New Roman" w:cs="Times New Roman"/>
-          <w:color w:val="000000"/>
-          <w:kern w:val="0"/>
-          <w:sz w:val="28"/>
-          <w:szCs w:val="28"/>
-        </w:rPr>
-        <w:tab/>
-      </w:r>
-      <w:r>
-        <w:rPr>
-          <w:rFonts w:ascii="Times New Roman" w:hAnsi="Times New Roman" w:cs="Times New Roman"/>
-          <w:noProof/>
-          <w:color w:val="000000"/>
-          <w:kern w:val="0"/>
-          <w:sz w:val="28"/>
-          <w:szCs w:val="28"/>
-        </w:rPr>
-        <w:t>printf(</w:t>
-      </w:r>
-      <w:r>
-        <w:rPr>
-          <w:rFonts w:ascii="Times New Roman" w:hAnsi="Times New Roman" w:cs="Times New Roman"/>
-          <w:color w:val="A31515"/>
-          <w:kern w:val="0"/>
-          <w:sz w:val="28"/>
-          <w:szCs w:val="28"/>
-        </w:rPr>
-        <w:t>"%5d"</w:t>
-      </w:r>
-      <w:r>
-        <w:rPr>
-          <w:rFonts w:ascii="Times New Roman" w:hAnsi="Times New Roman" w:cs="Times New Roman"/>
-          <w:color w:val="000000"/>
-          <w:kern w:val="0"/>
-          <w:sz w:val="28"/>
-          <w:szCs w:val="28"/>
-        </w:rPr>
-        <w:t>, array[</w:t>
-      </w:r>
-      <w:proofErr w:type="spellStart"/>
-      <w:r>
-        <w:rPr>
-          <w:rFonts w:ascii="Times New Roman" w:hAnsi="Times New Roman" w:cs="Times New Roman"/>
-          <w:color w:val="000000"/>
-          <w:kern w:val="0"/>
-          <w:sz w:val="28"/>
-          <w:szCs w:val="28"/>
-        </w:rPr>
-        <w:t>i</w:t>
-      </w:r>
-      <w:proofErr w:type="spellEnd"/>
-      <w:r>
-        <w:rPr>
-          <w:rFonts w:ascii="Times New Roman" w:hAnsi="Times New Roman" w:cs="Times New Roman"/>
-          <w:color w:val="000000"/>
-          <w:kern w:val="0"/>
-          <w:sz w:val="28"/>
-          <w:szCs w:val="28"/>
-        </w:rPr>
-        <w:t>][j]);</w:t>
-      </w:r>
-      <w:r>
-        <w:rPr>
-          <w:rFonts w:ascii="Times New Roman" w:hAnsi="Times New Roman" w:cs="Times New Roman"/>
-          <w:color w:val="000000"/>
-          <w:kern w:val="0"/>
-          <w:sz w:val="28"/>
-          <w:szCs w:val="28"/>
-        </w:rPr>
-        <w:tab/>
-      </w:r>
-      <w:r>
-        <w:rPr>
-          <w:rFonts w:ascii="Times New Roman" w:hAnsi="Times New Roman" w:cs="Times New Roman"/>
-          <w:color w:val="000000"/>
-          <w:kern w:val="0"/>
-          <w:sz w:val="28"/>
-          <w:szCs w:val="28"/>
-        </w:rPr>
-        <w:tab/>
-      </w:r>
-      <w:r>
-        <w:rPr>
-          <w:rFonts w:ascii="Times New Roman" w:hAnsi="Times New Roman" w:cs="Times New Roman"/>
-          <w:color w:val="000000"/>
-          <w:kern w:val="0"/>
-          <w:sz w:val="28"/>
-          <w:szCs w:val="28"/>
-        </w:rPr>
-        <w:tab/>
-      </w:r>
-    </w:p>
-    <w:p>
-      <w:pPr>
-        <w:autoSpaceDE w:val="0"/>
-        <w:autoSpaceDN w:val="0"/>
-        <w:adjustRightInd w:val="0"/>
-        <w:spacing w:after="0" w:line="240" w:lineRule="auto"/>
-        <w:rPr>
-          <w:rFonts w:ascii="Times New Roman" w:hAnsi="Times New Roman" w:cs="Times New Roman"/>
-          <w:color w:val="000000"/>
-          <w:kern w:val="0"/>
-          <w:sz w:val="28"/>
-          <w:szCs w:val="28"/>
-        </w:rPr>
-      </w:pPr>
-      <w:r>
-        <w:rPr>
-          <w:rFonts w:ascii="Times New Roman" w:hAnsi="Times New Roman" w:cs="Times New Roman"/>
-          <w:color w:val="000000"/>
-          <w:kern w:val="0"/>
-          <w:sz w:val="28"/>
-          <w:szCs w:val="28"/>
-        </w:rPr>
-        <w:tab/>
-      </w:r>
-      <w:r>
-        <w:rPr>
-          <w:rFonts w:ascii="Times New Roman" w:hAnsi="Times New Roman" w:cs="Times New Roman"/>
-          <w:color w:val="000000"/>
-          <w:kern w:val="0"/>
-          <w:sz w:val="28"/>
-          <w:szCs w:val="28"/>
-        </w:rPr>
-        <w:tab/>
-        <w:t>}</w:t>
-      </w:r>
-    </w:p>
-    <w:p>
-      <w:pPr>
-        <w:autoSpaceDE w:val="0"/>
-        <w:autoSpaceDN w:val="0"/>
-        <w:adjustRightInd w:val="0"/>
-        <w:spacing w:after="0" w:line="240" w:lineRule="auto"/>
-        <w:rPr>
-          <w:rFonts w:ascii="Times New Roman" w:hAnsi="Times New Roman" w:cs="Times New Roman"/>
-          <w:color w:val="000000"/>
-          <w:kern w:val="0"/>
-          <w:sz w:val="28"/>
-          <w:szCs w:val="28"/>
-        </w:rPr>
-      </w:pPr>
-      <w:r>
-        <w:rPr>
-          <w:rFonts w:ascii="Times New Roman" w:hAnsi="Times New Roman" w:cs="Times New Roman"/>
-          <w:color w:val="000000"/>
-          <w:kern w:val="0"/>
-          <w:sz w:val="28"/>
-          <w:szCs w:val="28"/>
-        </w:rPr>
-        <w:tab/>
-      </w:r>
-      <w:r>
-        <w:rPr>
-          <w:rFonts w:ascii="Times New Roman" w:hAnsi="Times New Roman" w:cs="Times New Roman"/>
-          <w:color w:val="000000"/>
-          <w:kern w:val="0"/>
-          <w:sz w:val="28"/>
-          <w:szCs w:val="28"/>
-        </w:rPr>
-        <w:tab/>
-      </w:r>
-      <w:r>
-        <w:rPr>
-          <w:rFonts w:ascii="Times New Roman" w:hAnsi="Times New Roman" w:cs="Times New Roman"/>
-          <w:noProof/>
-          <w:color w:val="000000"/>
-          <w:kern w:val="0"/>
-          <w:sz w:val="28"/>
-          <w:szCs w:val="28"/>
-        </w:rPr>
-        <w:t>printf(</w:t>
-      </w:r>
-      <w:r>
-        <w:rPr>
-          <w:rFonts w:ascii="Times New Roman" w:hAnsi="Times New Roman" w:cs="Times New Roman"/>
-          <w:noProof/>
-          <w:color w:val="A31515"/>
-          <w:kern w:val="0"/>
-          <w:sz w:val="28"/>
-          <w:szCs w:val="28"/>
-        </w:rPr>
-        <w:t>"\n</w:t>
-      </w:r>
-      <w:r>
-        <w:rPr>
-          <w:rFonts w:ascii="Times New Roman" w:hAnsi="Times New Roman" w:cs="Times New Roman"/>
-          <w:color w:val="A31515"/>
-          <w:kern w:val="0"/>
-          <w:sz w:val="28"/>
-          <w:szCs w:val="28"/>
-        </w:rPr>
-        <w:t>"</w:t>
-      </w:r>
-      <w:r>
-        <w:rPr>
-          <w:rFonts w:ascii="Times New Roman" w:hAnsi="Times New Roman" w:cs="Times New Roman"/>
-          <w:color w:val="000000"/>
-          <w:kern w:val="0"/>
-          <w:sz w:val="28"/>
-          <w:szCs w:val="28"/>
-        </w:rPr>
-        <w:t>);</w:t>
-      </w:r>
-    </w:p>
-    <w:p>
-      <w:pPr>
-        <w:autoSpaceDE w:val="0"/>
-        <w:autoSpaceDN w:val="0"/>
-        <w:adjustRightInd w:val="0"/>
-        <w:spacing w:after="0" w:line="240" w:lineRule="auto"/>
-        <w:rPr>
-          <w:rFonts w:ascii="Times New Roman" w:hAnsi="Times New Roman" w:cs="Times New Roman"/>
-          <w:color w:val="000000"/>
-          <w:kern w:val="0"/>
-          <w:sz w:val="28"/>
-          <w:szCs w:val="28"/>
-        </w:rPr>
-      </w:pPr>
-      <w:r>
-        <w:rPr>
-          <w:rFonts w:ascii="Times New Roman" w:hAnsi="Times New Roman" w:cs="Times New Roman"/>
-          <w:color w:val="000000"/>
-          <w:kern w:val="0"/>
-          <w:sz w:val="28"/>
-          <w:szCs w:val="28"/>
-        </w:rPr>
-        <w:tab/>
-        <w:t>}</w:t>
-      </w:r>
-    </w:p>
-    <w:p>
-      <w:pPr>
-        <w:autoSpaceDE w:val="0"/>
-        <w:autoSpaceDN w:val="0"/>
-        <w:adjustRightInd w:val="0"/>
-        <w:spacing w:after="0" w:line="240" w:lineRule="auto"/>
-        <w:rPr>
-          <w:rFonts w:ascii="Times New Roman" w:hAnsi="Times New Roman" w:cs="Times New Roman"/>
-          <w:noProof/>
-          <w:color w:val="000000"/>
-          <w:kern w:val="0"/>
-          <w:sz w:val="28"/>
-          <w:szCs w:val="28"/>
-        </w:rPr>
-      </w:pPr>
-    </w:p>
-    <w:p>
-      <w:pPr>
-        <w:autoSpaceDE w:val="0"/>
-        <w:autoSpaceDN w:val="0"/>
-        <w:adjustRightInd w:val="0"/>
-        <w:spacing w:after="0" w:line="240" w:lineRule="auto"/>
-        <w:rPr>
-          <w:rFonts w:ascii="Times New Roman" w:hAnsi="Times New Roman" w:cs="Times New Roman"/>
-          <w:noProof/>
-          <w:color w:val="000000"/>
-          <w:kern w:val="0"/>
-          <w:sz w:val="28"/>
-          <w:szCs w:val="28"/>
-        </w:rPr>
-      </w:pPr>
-      <w:r>
-        <w:rPr>
-          <w:rFonts w:ascii="Times New Roman" w:hAnsi="Times New Roman" w:cs="Times New Roman"/>
-          <w:noProof/>
-          <w:color w:val="000000"/>
-          <w:kern w:val="0"/>
-          <w:sz w:val="28"/>
-          <w:szCs w:val="28"/>
-        </w:rPr>
-        <w:tab/>
-        <w:t>printf(</w:t>
-      </w:r>
-      <w:r>
-        <w:rPr>
-          <w:rFonts w:ascii="Times New Roman" w:hAnsi="Times New Roman" w:cs="Times New Roman"/>
-          <w:noProof/>
-          <w:color w:val="A31515"/>
-          <w:kern w:val="0"/>
-          <w:sz w:val="28"/>
-          <w:szCs w:val="28"/>
-        </w:rPr>
-        <w:t>"\nПоложительные строки:\n\n"</w:t>
-      </w:r>
-      <w:r>
-        <w:rPr>
-          <w:rFonts w:ascii="Times New Roman" w:hAnsi="Times New Roman" w:cs="Times New Roman"/>
-          <w:noProof/>
-          <w:color w:val="000000"/>
-          <w:kern w:val="0"/>
-          <w:sz w:val="28"/>
-          <w:szCs w:val="28"/>
-        </w:rPr>
-        <w:t>);</w:t>
-      </w:r>
-      <w:r>
-        <w:rPr>
-          <w:rFonts w:ascii="Times New Roman" w:hAnsi="Times New Roman" w:cs="Times New Roman"/>
-          <w:noProof/>
-          <w:color w:val="000000"/>
-          <w:kern w:val="0"/>
-          <w:sz w:val="28"/>
-          <w:szCs w:val="28"/>
-        </w:rPr>
-        <w:tab/>
-      </w:r>
-    </w:p>
-    <w:p>
-      <w:pPr>
-        <w:autoSpaceDE w:val="0"/>
-        <w:autoSpaceDN w:val="0"/>
-        <w:adjustRightInd w:val="0"/>
-        <w:spacing w:after="0" w:line="240" w:lineRule="auto"/>
-        <w:rPr>
-          <w:rFonts w:ascii="Times New Roman" w:hAnsi="Times New Roman" w:cs="Times New Roman"/>
-          <w:noProof/>
-          <w:color w:val="000000"/>
-          <w:kern w:val="0"/>
-          <w:sz w:val="28"/>
-          <w:szCs w:val="28"/>
-        </w:rPr>
-      </w:pPr>
-      <w:r>
-        <w:rPr>
-          <w:rFonts w:ascii="Times New Roman" w:hAnsi="Times New Roman" w:cs="Times New Roman"/>
-          <w:noProof/>
-          <w:color w:val="000000"/>
-          <w:kern w:val="0"/>
-          <w:sz w:val="28"/>
-          <w:szCs w:val="28"/>
-        </w:rPr>
-        <w:tab/>
-      </w:r>
-      <w:r>
-        <w:rPr>
-          <w:rFonts w:ascii="Times New Roman" w:hAnsi="Times New Roman" w:cs="Times New Roman"/>
-          <w:noProof/>
-          <w:color w:val="0000FF"/>
-          <w:kern w:val="0"/>
-          <w:sz w:val="28"/>
-          <w:szCs w:val="28"/>
-        </w:rPr>
-        <w:t>for</w:t>
-      </w:r>
-      <w:r>
-        <w:rPr>
-          <w:rFonts w:ascii="Times New Roman" w:hAnsi="Times New Roman" w:cs="Times New Roman"/>
-          <w:noProof/>
-          <w:color w:val="000000"/>
-          <w:kern w:val="0"/>
-          <w:sz w:val="28"/>
-          <w:szCs w:val="28"/>
-        </w:rPr>
-        <w:t xml:space="preserve"> (</w:t>
-      </w:r>
-      <w:r>
-        <w:rPr>
-          <w:rFonts w:ascii="Times New Roman" w:hAnsi="Times New Roman" w:cs="Times New Roman"/>
-          <w:noProof/>
-          <w:color w:val="0000FF"/>
-          <w:kern w:val="0"/>
-          <w:sz w:val="28"/>
-          <w:szCs w:val="28"/>
-        </w:rPr>
-        <w:t>int</w:t>
-      </w:r>
-      <w:r>
-        <w:rPr>
-          <w:rFonts w:ascii="Times New Roman" w:hAnsi="Times New Roman" w:cs="Times New Roman"/>
-          <w:noProof/>
-          <w:color w:val="000000"/>
-          <w:kern w:val="0"/>
-          <w:sz w:val="28"/>
-          <w:szCs w:val="28"/>
-        </w:rPr>
-        <w:t xml:space="preserve"> i = 0; i &lt; 10; i++)</w:t>
-      </w:r>
-    </w:p>
-    <w:p>
-      <w:pPr>
-        <w:autoSpaceDE w:val="0"/>
-        <w:autoSpaceDN w:val="0"/>
-        <w:adjustRightInd w:val="0"/>
-        <w:spacing w:after="0" w:line="240" w:lineRule="auto"/>
-        <w:rPr>
-          <w:rFonts w:ascii="Times New Roman" w:hAnsi="Times New Roman" w:cs="Times New Roman"/>
-          <w:noProof/>
-          <w:color w:val="000000"/>
-          <w:kern w:val="0"/>
-          <w:sz w:val="28"/>
-          <w:szCs w:val="28"/>
-        </w:rPr>
-      </w:pPr>
-      <w:r>
-        <w:rPr>
-          <w:rFonts w:ascii="Times New Roman" w:hAnsi="Times New Roman" w:cs="Times New Roman"/>
-          <w:noProof/>
-          <w:color w:val="000000"/>
-          <w:kern w:val="0"/>
-          <w:sz w:val="28"/>
-          <w:szCs w:val="28"/>
-        </w:rPr>
-        <w:tab/>
-        <w:t xml:space="preserve">{   </w:t>
-      </w:r>
-    </w:p>
-    <w:p>
-      <w:pPr>
-        <w:autoSpaceDE w:val="0"/>
-        <w:autoSpaceDN w:val="0"/>
-        <w:adjustRightInd w:val="0"/>
-        <w:spacing w:after="0" w:line="240" w:lineRule="auto"/>
-        <w:rPr>
-          <w:rFonts w:ascii="Times New Roman" w:hAnsi="Times New Roman" w:cs="Times New Roman"/>
-          <w:noProof/>
-          <w:color w:val="000000"/>
-          <w:kern w:val="0"/>
-          <w:sz w:val="28"/>
-          <w:szCs w:val="28"/>
-        </w:rPr>
-      </w:pPr>
-      <w:r>
-        <w:rPr>
-          <w:rFonts w:ascii="Times New Roman" w:hAnsi="Times New Roman" w:cs="Times New Roman"/>
-          <w:noProof/>
-          <w:color w:val="000000"/>
-          <w:kern w:val="0"/>
-          <w:sz w:val="28"/>
-          <w:szCs w:val="28"/>
-        </w:rPr>
-        <w:tab/>
-      </w:r>
-      <w:r>
-        <w:rPr>
-          <w:rFonts w:ascii="Times New Roman" w:hAnsi="Times New Roman" w:cs="Times New Roman"/>
-          <w:noProof/>
-          <w:color w:val="000000"/>
-          <w:kern w:val="0"/>
-          <w:sz w:val="28"/>
-          <w:szCs w:val="28"/>
-        </w:rPr>
-        <w:tab/>
-      </w:r>
-      <w:r>
-        <w:rPr>
-          <w:rFonts w:ascii="Times New Roman" w:hAnsi="Times New Roman" w:cs="Times New Roman"/>
-          <w:noProof/>
-          <w:color w:val="0000FF"/>
-          <w:kern w:val="0"/>
-          <w:sz w:val="28"/>
-          <w:szCs w:val="28"/>
-        </w:rPr>
-        <w:t>bool</w:t>
-      </w:r>
-      <w:r>
-        <w:rPr>
-          <w:rFonts w:ascii="Times New Roman" w:hAnsi="Times New Roman" w:cs="Times New Roman"/>
-          <w:noProof/>
-          <w:color w:val="000000"/>
-          <w:kern w:val="0"/>
-          <w:sz w:val="28"/>
-          <w:szCs w:val="28"/>
-        </w:rPr>
-        <w:t xml:space="preserve"> isNegative = </w:t>
-      </w:r>
-      <w:r>
-        <w:rPr>
-          <w:rFonts w:ascii="Times New Roman" w:hAnsi="Times New Roman" w:cs="Times New Roman"/>
-          <w:noProof/>
-          <w:color w:val="0000FF"/>
-          <w:kern w:val="0"/>
-          <w:sz w:val="28"/>
-          <w:szCs w:val="28"/>
-        </w:rPr>
-        <w:t>false</w:t>
-      </w:r>
-      <w:r>
-        <w:rPr>
-          <w:rFonts w:ascii="Times New Roman" w:hAnsi="Times New Roman" w:cs="Times New Roman"/>
-          <w:noProof/>
-          <w:color w:val="000000"/>
-          <w:kern w:val="0"/>
-          <w:sz w:val="28"/>
-          <w:szCs w:val="28"/>
-        </w:rPr>
-        <w:t>;</w:t>
-      </w:r>
-      <w:r>
-        <w:rPr>
-          <w:rFonts w:ascii="Times New Roman" w:hAnsi="Times New Roman" w:cs="Times New Roman"/>
-          <w:noProof/>
-          <w:color w:val="000000"/>
-          <w:kern w:val="0"/>
-          <w:sz w:val="28"/>
-          <w:szCs w:val="28"/>
-        </w:rPr>
-        <w:tab/>
-      </w:r>
-      <w:r>
-        <w:rPr>
-          <w:rFonts w:ascii="Times New Roman" w:hAnsi="Times New Roman" w:cs="Times New Roman"/>
-          <w:noProof/>
-          <w:color w:val="000000"/>
-          <w:kern w:val="0"/>
-          <w:sz w:val="28"/>
-          <w:szCs w:val="28"/>
-        </w:rPr>
-        <w:tab/>
-      </w:r>
-    </w:p>
-    <w:p>
-      <w:pPr>
-        <w:autoSpaceDE w:val="0"/>
-        <w:autoSpaceDN w:val="0"/>
-        <w:adjustRightInd w:val="0"/>
-        <w:spacing w:after="0" w:line="240" w:lineRule="auto"/>
-        <w:rPr>
-          <w:rFonts w:ascii="Times New Roman" w:hAnsi="Times New Roman" w:cs="Times New Roman"/>
-          <w:noProof/>
-          <w:color w:val="000000"/>
-          <w:kern w:val="0"/>
-          <w:sz w:val="28"/>
-          <w:szCs w:val="28"/>
-        </w:rPr>
-      </w:pPr>
-      <w:r>
-        <w:rPr>
-          <w:rFonts w:ascii="Times New Roman" w:hAnsi="Times New Roman" w:cs="Times New Roman"/>
-          <w:noProof/>
-          <w:color w:val="000000"/>
-          <w:kern w:val="0"/>
-          <w:sz w:val="28"/>
-          <w:szCs w:val="28"/>
-        </w:rPr>
-        <w:tab/>
-      </w:r>
-      <w:r>
-        <w:rPr>
-          <w:rFonts w:ascii="Times New Roman" w:hAnsi="Times New Roman" w:cs="Times New Roman"/>
-          <w:noProof/>
-          <w:color w:val="000000"/>
-          <w:kern w:val="0"/>
-          <w:sz w:val="28"/>
-          <w:szCs w:val="28"/>
-        </w:rPr>
-        <w:tab/>
-      </w:r>
-      <w:r>
-        <w:rPr>
-          <w:rFonts w:ascii="Times New Roman" w:hAnsi="Times New Roman" w:cs="Times New Roman"/>
-          <w:noProof/>
-          <w:color w:val="0000FF"/>
-          <w:kern w:val="0"/>
-          <w:sz w:val="28"/>
-          <w:szCs w:val="28"/>
-        </w:rPr>
-        <w:t>for</w:t>
-      </w:r>
-      <w:r>
-        <w:rPr>
-          <w:rFonts w:ascii="Times New Roman" w:hAnsi="Times New Roman" w:cs="Times New Roman"/>
-          <w:noProof/>
-          <w:color w:val="000000"/>
-          <w:kern w:val="0"/>
-          <w:sz w:val="28"/>
-          <w:szCs w:val="28"/>
-        </w:rPr>
-        <w:t xml:space="preserve"> (</w:t>
-      </w:r>
-      <w:r>
-        <w:rPr>
-          <w:rFonts w:ascii="Times New Roman" w:hAnsi="Times New Roman" w:cs="Times New Roman"/>
-          <w:noProof/>
-          <w:color w:val="0000FF"/>
-          <w:kern w:val="0"/>
-          <w:sz w:val="28"/>
-          <w:szCs w:val="28"/>
-        </w:rPr>
-        <w:t>int</w:t>
-      </w:r>
-      <w:r>
-        <w:rPr>
-          <w:rFonts w:ascii="Times New Roman" w:hAnsi="Times New Roman" w:cs="Times New Roman"/>
-          <w:noProof/>
-          <w:color w:val="000000"/>
-          <w:kern w:val="0"/>
-          <w:sz w:val="28"/>
-          <w:szCs w:val="28"/>
-        </w:rPr>
-        <w:t xml:space="preserve"> j = 0; j &lt; 10; j++)</w:t>
-      </w:r>
-    </w:p>
-    <w:p>
-      <w:pPr>
-        <w:autoSpaceDE w:val="0"/>
-        <w:autoSpaceDN w:val="0"/>
-        <w:adjustRightInd w:val="0"/>
-        <w:spacing w:after="0" w:line="240" w:lineRule="auto"/>
-        <w:rPr>
-          <w:rFonts w:ascii="Times New Roman" w:hAnsi="Times New Roman" w:cs="Times New Roman"/>
-          <w:noProof/>
-          <w:color w:val="000000"/>
-          <w:kern w:val="0"/>
-          <w:sz w:val="28"/>
-          <w:szCs w:val="28"/>
-        </w:rPr>
-      </w:pPr>
-      <w:r>
-        <w:rPr>
-          <w:rFonts w:ascii="Times New Roman" w:hAnsi="Times New Roman" w:cs="Times New Roman"/>
-          <w:noProof/>
-          <w:color w:val="000000"/>
-          <w:kern w:val="0"/>
-          <w:sz w:val="28"/>
-          <w:szCs w:val="28"/>
-        </w:rPr>
-        <w:tab/>
-      </w:r>
-      <w:r>
-        <w:rPr>
-          <w:rFonts w:ascii="Times New Roman" w:hAnsi="Times New Roman" w:cs="Times New Roman"/>
-          <w:noProof/>
-          <w:color w:val="000000"/>
-          <w:kern w:val="0"/>
-          <w:sz w:val="28"/>
-          <w:szCs w:val="28"/>
-        </w:rPr>
-        <w:tab/>
-        <w:t>{</w:t>
-      </w:r>
-    </w:p>
-    <w:p>
-      <w:pPr>
-        <w:autoSpaceDE w:val="0"/>
-        <w:autoSpaceDN w:val="0"/>
-        <w:adjustRightInd w:val="0"/>
-        <w:spacing w:after="0" w:line="240" w:lineRule="auto"/>
-        <w:rPr>
-          <w:rFonts w:ascii="Times New Roman" w:hAnsi="Times New Roman" w:cs="Times New Roman"/>
-          <w:noProof/>
-          <w:color w:val="000000"/>
-          <w:kern w:val="0"/>
-          <w:sz w:val="28"/>
-          <w:szCs w:val="28"/>
-        </w:rPr>
-      </w:pPr>
-      <w:r>
-        <w:rPr>
-          <w:rFonts w:ascii="Times New Roman" w:hAnsi="Times New Roman" w:cs="Times New Roman"/>
-          <w:noProof/>
-          <w:color w:val="000000"/>
-          <w:kern w:val="0"/>
-          <w:sz w:val="28"/>
-          <w:szCs w:val="28"/>
-        </w:rPr>
-        <w:tab/>
-      </w:r>
-      <w:r>
-        <w:rPr>
-          <w:rFonts w:ascii="Times New Roman" w:hAnsi="Times New Roman" w:cs="Times New Roman"/>
-          <w:noProof/>
-          <w:color w:val="000000"/>
-          <w:kern w:val="0"/>
-          <w:sz w:val="28"/>
-          <w:szCs w:val="28"/>
-        </w:rPr>
-        <w:tab/>
-      </w:r>
-      <w:r>
-        <w:rPr>
-          <w:rFonts w:ascii="Times New Roman" w:hAnsi="Times New Roman" w:cs="Times New Roman"/>
-          <w:noProof/>
-          <w:color w:val="000000"/>
-          <w:kern w:val="0"/>
-          <w:sz w:val="28"/>
-          <w:szCs w:val="28"/>
-        </w:rPr>
-        <w:tab/>
-      </w:r>
-      <w:r>
-        <w:rPr>
-          <w:rFonts w:ascii="Times New Roman" w:hAnsi="Times New Roman" w:cs="Times New Roman"/>
-          <w:noProof/>
-          <w:color w:val="0000FF"/>
-          <w:kern w:val="0"/>
-          <w:sz w:val="28"/>
-          <w:szCs w:val="28"/>
-        </w:rPr>
-        <w:t>if</w:t>
-      </w:r>
-      <w:r>
-        <w:rPr>
-          <w:rFonts w:ascii="Times New Roman" w:hAnsi="Times New Roman" w:cs="Times New Roman"/>
-          <w:noProof/>
-          <w:color w:val="000000"/>
-          <w:kern w:val="0"/>
-          <w:sz w:val="28"/>
-          <w:szCs w:val="28"/>
-        </w:rPr>
-        <w:t xml:space="preserve"> (array[i][j] &lt; 0)</w:t>
-      </w:r>
-    </w:p>
-    <w:p>
-      <w:pPr>
-        <w:autoSpaceDE w:val="0"/>
-        <w:autoSpaceDN w:val="0"/>
-        <w:adjustRightInd w:val="0"/>
-        <w:spacing w:after="0" w:line="240" w:lineRule="auto"/>
-        <w:rPr>
-          <w:rFonts w:ascii="Times New Roman" w:hAnsi="Times New Roman" w:cs="Times New Roman"/>
-          <w:noProof/>
-          <w:color w:val="000000"/>
-          <w:kern w:val="0"/>
-          <w:sz w:val="28"/>
-          <w:szCs w:val="28"/>
-        </w:rPr>
-      </w:pPr>
-      <w:r>
-        <w:rPr>
-          <w:rFonts w:ascii="Times New Roman" w:hAnsi="Times New Roman" w:cs="Times New Roman"/>
-          <w:noProof/>
-          <w:color w:val="000000"/>
-          <w:kern w:val="0"/>
-          <w:sz w:val="28"/>
-          <w:szCs w:val="28"/>
-        </w:rPr>
-        <w:tab/>
-      </w:r>
-      <w:r>
-        <w:rPr>
-          <w:rFonts w:ascii="Times New Roman" w:hAnsi="Times New Roman" w:cs="Times New Roman"/>
-          <w:noProof/>
-          <w:color w:val="000000"/>
-          <w:kern w:val="0"/>
-          <w:sz w:val="28"/>
-          <w:szCs w:val="28"/>
-        </w:rPr>
-        <w:tab/>
-      </w:r>
-      <w:r>
-        <w:rPr>
-          <w:rFonts w:ascii="Times New Roman" w:hAnsi="Times New Roman" w:cs="Times New Roman"/>
-          <w:noProof/>
-          <w:color w:val="000000"/>
-          <w:kern w:val="0"/>
-          <w:sz w:val="28"/>
-          <w:szCs w:val="28"/>
-        </w:rPr>
-        <w:tab/>
-        <w:t>{</w:t>
-      </w:r>
-    </w:p>
-    <w:p>
-      <w:pPr>
-        <w:autoSpaceDE w:val="0"/>
-        <w:autoSpaceDN w:val="0"/>
-        <w:adjustRightInd w:val="0"/>
-        <w:spacing w:after="0" w:line="240" w:lineRule="auto"/>
-        <w:rPr>
-          <w:rFonts w:ascii="Times New Roman" w:hAnsi="Times New Roman" w:cs="Times New Roman"/>
-          <w:noProof/>
-          <w:color w:val="000000"/>
-          <w:kern w:val="0"/>
-          <w:sz w:val="28"/>
-          <w:szCs w:val="28"/>
-        </w:rPr>
-      </w:pPr>
-      <w:r>
-        <w:rPr>
-          <w:rFonts w:ascii="Times New Roman" w:hAnsi="Times New Roman" w:cs="Times New Roman"/>
-          <w:noProof/>
-          <w:color w:val="000000"/>
-          <w:kern w:val="0"/>
-          <w:sz w:val="28"/>
-          <w:szCs w:val="28"/>
-        </w:rPr>
-        <w:tab/>
-      </w:r>
-      <w:r>
-        <w:rPr>
-          <w:rFonts w:ascii="Times New Roman" w:hAnsi="Times New Roman" w:cs="Times New Roman"/>
-          <w:noProof/>
-          <w:color w:val="000000"/>
-          <w:kern w:val="0"/>
-          <w:sz w:val="28"/>
-          <w:szCs w:val="28"/>
-        </w:rPr>
-        <w:tab/>
-      </w:r>
-      <w:r>
-        <w:rPr>
-          <w:rFonts w:ascii="Times New Roman" w:hAnsi="Times New Roman" w:cs="Times New Roman"/>
-          <w:noProof/>
-          <w:color w:val="000000"/>
-          <w:kern w:val="0"/>
-          <w:sz w:val="28"/>
-          <w:szCs w:val="28"/>
-        </w:rPr>
-        <w:tab/>
-      </w:r>
-      <w:r>
-        <w:rPr>
-          <w:rFonts w:ascii="Times New Roman" w:hAnsi="Times New Roman" w:cs="Times New Roman"/>
-          <w:noProof/>
-          <w:color w:val="000000"/>
-          <w:kern w:val="0"/>
-          <w:sz w:val="28"/>
-          <w:szCs w:val="28"/>
-        </w:rPr>
-        <w:tab/>
-        <w:t xml:space="preserve">isNegative = </w:t>
-      </w:r>
-      <w:r>
-        <w:rPr>
-          <w:rFonts w:ascii="Times New Roman" w:hAnsi="Times New Roman" w:cs="Times New Roman"/>
-          <w:noProof/>
-          <w:color w:val="0000FF"/>
-          <w:kern w:val="0"/>
-          <w:sz w:val="28"/>
-          <w:szCs w:val="28"/>
-        </w:rPr>
-        <w:t>true</w:t>
-      </w:r>
-      <w:r>
-        <w:rPr>
-          <w:rFonts w:ascii="Times New Roman" w:hAnsi="Times New Roman" w:cs="Times New Roman"/>
-          <w:noProof/>
-          <w:color w:val="000000"/>
-          <w:kern w:val="0"/>
-          <w:sz w:val="28"/>
-          <w:szCs w:val="28"/>
-        </w:rPr>
-        <w:t>;</w:t>
-      </w:r>
-    </w:p>
-    <w:p>
-      <w:pPr>
-        <w:autoSpaceDE w:val="0"/>
-        <w:autoSpaceDN w:val="0"/>
-        <w:adjustRightInd w:val="0"/>
-        <w:spacing w:after="0" w:line="240" w:lineRule="auto"/>
-        <w:rPr>
-          <w:rFonts w:ascii="Times New Roman" w:hAnsi="Times New Roman" w:cs="Times New Roman"/>
-          <w:noProof/>
-          <w:color w:val="000000"/>
-          <w:kern w:val="0"/>
-          <w:sz w:val="28"/>
-          <w:szCs w:val="28"/>
-        </w:rPr>
-      </w:pPr>
-      <w:r>
-        <w:rPr>
-          <w:rFonts w:ascii="Times New Roman" w:hAnsi="Times New Roman" w:cs="Times New Roman"/>
-          <w:noProof/>
-          <w:color w:val="000000"/>
-          <w:kern w:val="0"/>
-          <w:sz w:val="28"/>
-          <w:szCs w:val="28"/>
-        </w:rPr>
-        <w:tab/>
-      </w:r>
-      <w:r>
-        <w:rPr>
-          <w:rFonts w:ascii="Times New Roman" w:hAnsi="Times New Roman" w:cs="Times New Roman"/>
-          <w:noProof/>
-          <w:color w:val="000000"/>
-          <w:kern w:val="0"/>
-          <w:sz w:val="28"/>
-          <w:szCs w:val="28"/>
-        </w:rPr>
-        <w:tab/>
-      </w:r>
-      <w:r>
-        <w:rPr>
-          <w:rFonts w:ascii="Times New Roman" w:hAnsi="Times New Roman" w:cs="Times New Roman"/>
-          <w:noProof/>
-          <w:color w:val="000000"/>
-          <w:kern w:val="0"/>
-          <w:sz w:val="28"/>
-          <w:szCs w:val="28"/>
-        </w:rPr>
-        <w:tab/>
-      </w:r>
-      <w:r>
-        <w:rPr>
-          <w:rFonts w:ascii="Times New Roman" w:hAnsi="Times New Roman" w:cs="Times New Roman"/>
-          <w:noProof/>
-          <w:color w:val="000000"/>
-          <w:kern w:val="0"/>
-          <w:sz w:val="28"/>
-          <w:szCs w:val="28"/>
-        </w:rPr>
-        <w:tab/>
-      </w:r>
-      <w:r>
-        <w:rPr>
-          <w:rFonts w:ascii="Times New Roman" w:hAnsi="Times New Roman" w:cs="Times New Roman"/>
-          <w:noProof/>
-          <w:color w:val="0000FF"/>
-          <w:kern w:val="0"/>
-          <w:sz w:val="28"/>
-          <w:szCs w:val="28"/>
-        </w:rPr>
-        <w:t>break</w:t>
-      </w:r>
-      <w:r>
-        <w:rPr>
-          <w:rFonts w:ascii="Times New Roman" w:hAnsi="Times New Roman" w:cs="Times New Roman"/>
-          <w:noProof/>
-          <w:color w:val="000000"/>
-          <w:kern w:val="0"/>
-          <w:sz w:val="28"/>
-          <w:szCs w:val="28"/>
-        </w:rPr>
-        <w:t>;</w:t>
-      </w:r>
-    </w:p>
-    <w:p>
-      <w:pPr>
-        <w:autoSpaceDE w:val="0"/>
-        <w:autoSpaceDN w:val="0"/>
-        <w:adjustRightInd w:val="0"/>
-        <w:spacing w:after="0" w:line="240" w:lineRule="auto"/>
-        <w:rPr>
-          <w:rFonts w:ascii="Times New Roman" w:hAnsi="Times New Roman" w:cs="Times New Roman"/>
-          <w:color w:val="000000"/>
-          <w:kern w:val="0"/>
-          <w:sz w:val="28"/>
-          <w:szCs w:val="28"/>
-        </w:rPr>
-      </w:pPr>
-      <w:r>
-        <w:rPr>
-          <w:rFonts w:ascii="Times New Roman" w:hAnsi="Times New Roman" w:cs="Times New Roman"/>
-          <w:noProof/>
-          <w:color w:val="000000"/>
-          <w:kern w:val="0"/>
-          <w:sz w:val="28"/>
-          <w:szCs w:val="28"/>
-        </w:rPr>
-        <w:tab/>
-      </w:r>
-      <w:r>
-        <w:rPr>
-          <w:rFonts w:ascii="Times New Roman" w:hAnsi="Times New Roman" w:cs="Times New Roman"/>
-          <w:noProof/>
-          <w:color w:val="000000"/>
-          <w:kern w:val="0"/>
-          <w:sz w:val="28"/>
-          <w:szCs w:val="28"/>
-        </w:rPr>
-        <w:tab/>
-      </w:r>
-      <w:r>
-        <w:rPr>
-          <w:rFonts w:ascii="Times New Roman" w:hAnsi="Times New Roman" w:cs="Times New Roman"/>
-          <w:noProof/>
-          <w:color w:val="000000"/>
-          <w:kern w:val="0"/>
-          <w:sz w:val="28"/>
-          <w:szCs w:val="28"/>
-        </w:rPr>
-        <w:tab/>
-        <w:t>}</w:t>
-      </w:r>
-      <w:r>
-        <w:rPr>
-          <w:rFonts w:ascii="Times New Roman" w:hAnsi="Times New Roman" w:cs="Times New Roman"/>
-          <w:noProof/>
-          <w:color w:val="000000"/>
-          <w:kern w:val="0"/>
-          <w:sz w:val="28"/>
-          <w:szCs w:val="28"/>
-        </w:rPr>
-        <w:tab/>
-      </w:r>
-      <w:r>
-        <w:rPr>
-          <w:rFonts w:ascii="Times New Roman" w:hAnsi="Times New Roman" w:cs="Times New Roman"/>
-          <w:noProof/>
-          <w:color w:val="000000"/>
-          <w:kern w:val="0"/>
-          <w:sz w:val="28"/>
-          <w:szCs w:val="28"/>
-        </w:rPr>
-        <w:tab/>
-      </w:r>
-      <w:r>
-        <w:rPr>
-          <w:rFonts w:ascii="Times New Roman" w:hAnsi="Times New Roman" w:cs="Times New Roman"/>
-          <w:noProof/>
-          <w:color w:val="000000"/>
-          <w:kern w:val="0"/>
-          <w:sz w:val="28"/>
-          <w:szCs w:val="28"/>
-        </w:rPr>
-        <w:tab/>
-      </w:r>
-      <w:r>
-        <w:rPr>
-          <w:rFonts w:ascii="Times New Roman" w:hAnsi="Times New Roman" w:cs="Times New Roman"/>
-          <w:noProof/>
-          <w:color w:val="000000"/>
-          <w:kern w:val="0"/>
-          <w:sz w:val="28"/>
-          <w:szCs w:val="28"/>
-        </w:rPr>
-        <w:tab/>
-      </w:r>
-      <w:r>
-        <w:rPr>
-          <w:rFonts w:ascii="Times New Roman" w:hAnsi="Times New Roman" w:cs="Times New Roman"/>
-          <w:color w:val="000000"/>
-          <w:kern w:val="0"/>
-          <w:sz w:val="28"/>
-          <w:szCs w:val="28"/>
-        </w:rPr>
-        <w:tab/>
-      </w:r>
-      <w:r>
-        <w:rPr>
-          <w:rFonts w:ascii="Times New Roman" w:hAnsi="Times New Roman" w:cs="Times New Roman"/>
-          <w:color w:val="000000"/>
-          <w:kern w:val="0"/>
-          <w:sz w:val="28"/>
-          <w:szCs w:val="28"/>
-        </w:rPr>
-        <w:tab/>
-      </w:r>
-    </w:p>
-    <w:p>
-      <w:pPr>
-        <w:autoSpaceDE w:val="0"/>
-        <w:autoSpaceDN w:val="0"/>
-        <w:adjustRightInd w:val="0"/>
-        <w:spacing w:after="0" w:line="240" w:lineRule="auto"/>
-        <w:rPr>
-          <w:rFonts w:ascii="Times New Roman" w:hAnsi="Times New Roman" w:cs="Times New Roman"/>
-          <w:color w:val="000000"/>
-          <w:kern w:val="0"/>
-          <w:sz w:val="28"/>
-          <w:szCs w:val="28"/>
-        </w:rPr>
-      </w:pPr>
-      <w:r>
-        <w:rPr>
-          <w:rFonts w:ascii="Times New Roman" w:hAnsi="Times New Roman" w:cs="Times New Roman"/>
-          <w:color w:val="000000"/>
-          <w:kern w:val="0"/>
-          <w:sz w:val="28"/>
-          <w:szCs w:val="28"/>
-        </w:rPr>
-        <w:tab/>
-      </w:r>
-      <w:r>
-        <w:rPr>
-          <w:rFonts w:ascii="Times New Roman" w:hAnsi="Times New Roman" w:cs="Times New Roman"/>
-          <w:color w:val="000000"/>
-          <w:kern w:val="0"/>
-          <w:sz w:val="28"/>
-          <w:szCs w:val="28"/>
-        </w:rPr>
-        <w:tab/>
-        <w:t>}</w:t>
-      </w:r>
-    </w:p>
-    <w:p>
-      <w:pPr>
-        <w:autoSpaceDE w:val="0"/>
-        <w:autoSpaceDN w:val="0"/>
-        <w:adjustRightInd w:val="0"/>
-        <w:spacing w:after="0" w:line="240" w:lineRule="auto"/>
-        <w:rPr>
-          <w:rFonts w:ascii="Times New Roman" w:hAnsi="Times New Roman" w:cs="Times New Roman"/>
-          <w:color w:val="000000"/>
-          <w:kern w:val="0"/>
-          <w:sz w:val="28"/>
-          <w:szCs w:val="28"/>
-        </w:rPr>
-      </w:pPr>
-    </w:p>
-    <w:p>
-      <w:pPr>
-        <w:autoSpaceDE w:val="0"/>
-        <w:autoSpaceDN w:val="0"/>
-        <w:adjustRightInd w:val="0"/>
-        <w:spacing w:after="0" w:line="240" w:lineRule="auto"/>
-        <w:rPr>
-          <w:rFonts w:ascii="Times New Roman" w:hAnsi="Times New Roman" w:cs="Times New Roman"/>
-          <w:noProof/>
-          <w:color w:val="000000"/>
-          <w:kern w:val="0"/>
-          <w:sz w:val="28"/>
-          <w:szCs w:val="28"/>
-        </w:rPr>
-      </w:pPr>
-      <w:r>
-        <w:rPr>
-          <w:rFonts w:ascii="Times New Roman" w:hAnsi="Times New Roman" w:cs="Times New Roman"/>
-          <w:color w:val="000000"/>
-          <w:kern w:val="0"/>
-          <w:sz w:val="28"/>
-          <w:szCs w:val="28"/>
-        </w:rPr>
+          <w:color w:val="000000"/>
+          <w:kern w:val="0"/>
+          <w:sz w:val="28"/>
+          <w:szCs w:val="28"/>
+        </w:rPr>
+      </w:pPr>
+    </w:p>
+    <w:p>
+      <w:pPr>
+        <w:autoSpaceDE w:val="0"/>
+        <w:autoSpaceDN w:val="0"/>
+        <w:adjustRightInd w:val="0"/>
+        <w:spacing w:after="0" w:line="240" w:lineRule="auto"/>
+        <w:rPr>
+          <w:rFonts w:ascii="Times New Roman" w:hAnsi="Times New Roman" w:cs="Times New Roman"/>
+          <w:noProof/>
+          <w:color w:val="000000"/>
+          <w:kern w:val="0"/>
+          <w:sz w:val="28"/>
+          <w:szCs w:val="28"/>
+        </w:rPr>
+      </w:pPr>
+      <w:r>
+        <w:rPr>
+          <w:rFonts w:ascii="Times New Roman" w:hAnsi="Times New Roman" w:cs="Times New Roman"/>
+          <w:color w:val="000000"/>
+          <w:kern w:val="0"/>
+          <w:sz w:val="28"/>
+          <w:szCs w:val="28"/>
+        </w:rPr>
+        <w:lastRenderedPageBreak/>
         <w:tab/>
       </w:r>
       <w:r>
@@ -19376,7 +19169,6 @@
   <w:style w:type="character" w:default="1" w:styleId="DefaultParagraphFont">
     <w:name w:val="Default Paragraph Font"/>
     <w:uiPriority w:val="1"/>
-    <w:semiHidden/>
     <w:unhideWhenUsed/>
   </w:style>
   <w:style w:type="table" w:default="1" w:styleId="TableNormal">

</xml_diff>